<commit_message>
Add Introduction Section of the IMS Documentation
</commit_message>
<xml_diff>
--- a/MIS Documentation file.docx
+++ b/MIS Documentation file.docx
@@ -1,34 +1,2171 @@
 
 <file path=word/document.xml><?xml version="1.0" encoding="utf-8"?>
-<w:document xmlns:wpc="http://schemas.microsoft.com/office/word/2010/wordprocessingCanvas" xmlns:cx="http://schemas.microsoft.com/office/drawing/2014/chartex" xmlns:cx1="http://schemas.microsoft.com/office/drawing/2015/9/8/chartex" xmlns:cx2="http://schemas.microsoft.com/office/drawing/2015/10/21/chartex" xmlns:cx3="http://schemas.microsoft.com/office/drawing/2016/5/9/chartex" xmlns:cx4="http://schemas.microsoft.com/office/drawing/2016/5/10/chartex" xmlns:cx5="http://schemas.microsoft.com/office/drawing/2016/5/11/chartex" xmlns:cx6="http://schemas.microsoft.com/office/drawing/2016/5/12/chartex" xmlns:cx7="http://schemas.microsoft.com/office/drawing/2016/5/13/chartex" xmlns:cx8="http://schemas.microsoft.com/office/drawing/2016/5/14/chartex" xmlns:mc="http://schemas.openxmlformats.org/markup-compatibility/2006" xmlns:aink="http://schemas.microsoft.com/office/drawing/2016/ink" xmlns:am3d="http://schemas.microsoft.com/office/drawing/2017/model3d" xmlns:o="urn:schemas-microsoft-com:office:office" xmlns:r="http://schemas.openxmlformats.org/officeDocument/2006/relationships" xmlns:m="http://schemas.openxmlformats.org/officeDocument/2006/math" xmlns:v="urn:schemas-microsoft-com:vml" xmlns:wp14="http://schemas.microsoft.com/office/word/2010/wordprocessingDrawing" xmlns:wp="http://schemas.openxmlformats.org/drawingml/2006/wordprocessingDrawing" xmlns:w10="urn:schemas-microsoft-com:office:word" xmlns:w="http://schemas.openxmlformats.org/wordprocessingml/2006/main" xmlns:w14="http://schemas.microsoft.com/office/word/2010/wordml" xmlns:w15="http://schemas.microsoft.com/office/word/2012/wordml" xmlns:w16cex="http://schemas.microsoft.com/office/word/2018/wordml/cex" xmlns:w16cid="http://schemas.microsoft.com/office/word/2016/wordml/cid" xmlns:w16="http://schemas.microsoft.com/office/word/2018/wordml" xmlns:w16sdtdh="http://schemas.microsoft.com/office/word/2020/wordml/sdtdatahash" xmlns:w16se="http://schemas.microsoft.com/office/word/2015/wordml/symex" xmlns:wpg="http://schemas.microsoft.com/office/word/2010/wordprocessingGroup" xmlns:wpi="http://schemas.microsoft.com/office/word/2010/wordprocessingInk" xmlns:wne="http://schemas.microsoft.com/office/word/2006/wordml" xmlns:wps="http://schemas.microsoft.com/office/word/2010/wordprocessingShape" mc:Ignorable="w14 w15 w16se w16cid w16 w16cex w16sdtdh wp14">
+<w:document xmlns:wpc="http://schemas.microsoft.com/office/word/2010/wordprocessingCanvas" xmlns:cx="http://schemas.microsoft.com/office/drawing/2014/chartex" xmlns:cx1="http://schemas.microsoft.com/office/drawing/2015/9/8/chartex" xmlns:cx2="http://schemas.microsoft.com/office/drawing/2015/10/21/chartex" xmlns:cx3="http://schemas.microsoft.com/office/drawing/2016/5/9/chartex" xmlns:cx4="http://schemas.microsoft.com/office/drawing/2016/5/10/chartex" xmlns:cx5="http://schemas.microsoft.com/office/drawing/2016/5/11/chartex" xmlns:cx6="http://schemas.microsoft.com/office/drawing/2016/5/12/chartex" xmlns:cx7="http://schemas.microsoft.com/office/drawing/2016/5/13/chartex" xmlns:cx8="http://schemas.microsoft.com/office/drawing/2016/5/14/chartex" xmlns:mc="http://schemas.openxmlformats.org/markup-compatibility/2006" xmlns:aink="http://schemas.microsoft.com/office/drawing/2016/ink" xmlns:am3d="http://schemas.microsoft.com/office/drawing/2017/model3d" xmlns:o="urn:schemas-microsoft-com:office:office" xmlns:oel="http://schemas.microsoft.com/office/2019/extlst" xmlns:r="http://schemas.openxmlformats.org/officeDocument/2006/relationships" xmlns:m="http://schemas.openxmlformats.org/officeDocument/2006/math" xmlns:v="urn:schemas-microsoft-com:vml" xmlns:wp14="http://schemas.microsoft.com/office/word/2010/wordprocessingDrawing" xmlns:wp="http://schemas.openxmlformats.org/drawingml/2006/wordprocessingDrawing" xmlns:w10="urn:schemas-microsoft-com:office:word" xmlns:w="http://schemas.openxmlformats.org/wordprocessingml/2006/main" xmlns:w14="http://schemas.microsoft.com/office/word/2010/wordml" xmlns:w15="http://schemas.microsoft.com/office/word/2012/wordml" xmlns:w16cex="http://schemas.microsoft.com/office/word/2018/wordml/cex" xmlns:w16cid="http://schemas.microsoft.com/office/word/2016/wordml/cid" xmlns:w16="http://schemas.microsoft.com/office/word/2018/wordml" xmlns:w16sdtdh="http://schemas.microsoft.com/office/word/2020/wordml/sdtdatahash" xmlns:w16se="http://schemas.microsoft.com/office/word/2015/wordml/symex" xmlns:wpg="http://schemas.microsoft.com/office/word/2010/wordprocessingGroup" xmlns:wpi="http://schemas.microsoft.com/office/word/2010/wordprocessingInk" xmlns:wne="http://schemas.microsoft.com/office/word/2006/wordml" xmlns:wps="http://schemas.microsoft.com/office/word/2010/wordprocessingShape" mc:Ignorable="w14 w15 w16se w16cid w16 w16cex w16sdtdh wp14">
   <w:body>
     <w:p>
       <w:pPr>
-        <w:spacing w:line="240" w:lineRule="auto"/>
-        <w:jc w:val="both"/>
-        <w:rPr>
-          <w:rFonts w:ascii="Times New Roman" w:hAnsi="Times New Roman" w:cs="Times New Roman"/>
+        <w:spacing w:line="360" w:lineRule="auto"/>
+        <w:jc w:val="center"/>
+        <w:rPr>
+          <w:rFonts w:cs="Times New Roman"/>
+          <w:szCs w:val="24"/>
+        </w:rPr>
+      </w:pPr>
+      <w:r>
+        <w:rPr>
+          <w:rFonts w:cs="Times New Roman"/>
+          <w:noProof/>
+          <w:szCs w:val="24"/>
+        </w:rPr>
+        <w:drawing>
+          <wp:inline distT="0" distB="0" distL="0" distR="0" wp14:anchorId="0084CC79" wp14:editId="007DF221">
+            <wp:extent cx="914400" cy="914400"/>
+            <wp:effectExtent l="0" t="0" r="0" b="0"/>
+            <wp:docPr id="1" name="Picture 1"/>
+            <wp:cNvGraphicFramePr>
+              <a:graphicFrameLocks xmlns:a="http://schemas.openxmlformats.org/drawingml/2006/main"/>
+            </wp:cNvGraphicFramePr>
+            <a:graphic xmlns:a="http://schemas.openxmlformats.org/drawingml/2006/main">
+              <a:graphicData uri="http://schemas.openxmlformats.org/drawingml/2006/picture">
+                <pic:pic xmlns:pic="http://schemas.openxmlformats.org/drawingml/2006/picture">
+                  <pic:nvPicPr>
+                    <pic:cNvPr id="1" name="Picture 1"/>
+                    <pic:cNvPicPr/>
+                  </pic:nvPicPr>
+                  <pic:blipFill>
+                    <a:blip r:embed="rId6" cstate="print">
+                      <a:extLst>
+                        <a:ext uri="{28A0092B-C50C-407E-A947-70E740481C1C}">
+                          <a14:useLocalDpi xmlns:a14="http://schemas.microsoft.com/office/drawing/2010/main" val="0"/>
+                        </a:ext>
+                      </a:extLst>
+                    </a:blip>
+                    <a:stretch>
+                      <a:fillRect/>
+                    </a:stretch>
+                  </pic:blipFill>
+                  <pic:spPr>
+                    <a:xfrm>
+                      <a:off x="0" y="0"/>
+                      <a:ext cx="914400" cy="914400"/>
+                    </a:xfrm>
+                    <a:prstGeom prst="rect">
+                      <a:avLst/>
+                    </a:prstGeom>
+                  </pic:spPr>
+                </pic:pic>
+              </a:graphicData>
+            </a:graphic>
+          </wp:inline>
+        </w:drawing>
+      </w:r>
+    </w:p>
+    <w:p>
+      <w:pPr>
+        <w:spacing w:line="360" w:lineRule="auto"/>
+        <w:jc w:val="center"/>
+        <w:rPr>
+          <w:rFonts w:cs="Times New Roman"/>
+          <w:b/>
+          <w:bCs/>
+          <w:szCs w:val="24"/>
+        </w:rPr>
+      </w:pPr>
+      <w:r>
+        <w:rPr>
+          <w:rFonts w:cs="Times New Roman"/>
+          <w:b/>
+          <w:bCs/>
+          <w:szCs w:val="24"/>
+        </w:rPr>
+        <w:t>TRIBHUVAN UNIVERSITY</w:t>
+      </w:r>
+    </w:p>
+    <w:p>
+      <w:pPr>
+        <w:spacing w:line="360" w:lineRule="auto"/>
+        <w:jc w:val="center"/>
+        <w:rPr>
+          <w:rFonts w:cs="Times New Roman"/>
+          <w:b/>
+          <w:bCs/>
+          <w:szCs w:val="24"/>
+        </w:rPr>
+      </w:pPr>
+      <w:r>
+        <w:rPr>
+          <w:rFonts w:cs="Times New Roman"/>
+          <w:b/>
+          <w:bCs/>
+          <w:szCs w:val="24"/>
+        </w:rPr>
+        <w:t>INSTITUE OF SCIENCE AND TECHNOLOGY</w:t>
+      </w:r>
+    </w:p>
+    <w:p>
+      <w:pPr>
+        <w:spacing w:line="360" w:lineRule="auto"/>
+        <w:jc w:val="center"/>
+        <w:rPr>
+          <w:rFonts w:cs="Times New Roman"/>
+          <w:b/>
+          <w:bCs/>
+          <w:szCs w:val="24"/>
+        </w:rPr>
+      </w:pPr>
+      <w:r>
+        <w:rPr>
+          <w:rFonts w:cs="Times New Roman"/>
+          <w:b/>
+          <w:bCs/>
+          <w:szCs w:val="24"/>
+        </w:rPr>
+        <w:t>AMRIT CAMPUS</w:t>
+      </w:r>
+    </w:p>
+    <w:p>
+      <w:pPr>
+        <w:spacing w:line="360" w:lineRule="auto"/>
+        <w:jc w:val="center"/>
+        <w:rPr>
+          <w:rFonts w:cs="Times New Roman"/>
+          <w:b/>
+          <w:bCs/>
+          <w:szCs w:val="24"/>
+        </w:rPr>
+      </w:pPr>
+    </w:p>
+    <w:p>
+      <w:pPr>
+        <w:spacing w:line="360" w:lineRule="auto"/>
+        <w:jc w:val="center"/>
+        <w:rPr>
+          <w:rFonts w:cs="Times New Roman"/>
+          <w:b/>
+          <w:bCs/>
+          <w:szCs w:val="24"/>
+        </w:rPr>
+      </w:pPr>
+    </w:p>
+    <w:p>
+      <w:pPr>
+        <w:spacing w:line="360" w:lineRule="auto"/>
+        <w:jc w:val="center"/>
+        <w:rPr>
+          <w:rFonts w:cs="Times New Roman"/>
+          <w:szCs w:val="24"/>
+        </w:rPr>
+      </w:pPr>
+      <w:r>
+        <w:rPr>
+          <w:rFonts w:cs="Times New Roman"/>
+          <w:szCs w:val="24"/>
+        </w:rPr>
+        <w:t>A</w:t>
+      </w:r>
+    </w:p>
+    <w:p>
+      <w:pPr>
+        <w:spacing w:line="360" w:lineRule="auto"/>
+        <w:jc w:val="center"/>
+        <w:rPr>
+          <w:rFonts w:cs="Times New Roman"/>
+          <w:szCs w:val="24"/>
+        </w:rPr>
+      </w:pPr>
+      <w:r>
+        <w:rPr>
+          <w:rFonts w:cs="Times New Roman"/>
+          <w:szCs w:val="24"/>
+        </w:rPr>
+        <w:t>Minor Project on</w:t>
+      </w:r>
+      <w:r>
+        <w:rPr>
+          <w:rFonts w:cs="Times New Roman"/>
+          <w:szCs w:val="24"/>
+        </w:rPr>
+        <w:br/>
+        <w:t>“Inventory Management System”</w:t>
+      </w:r>
+    </w:p>
+    <w:p>
+      <w:pPr>
+        <w:spacing w:line="360" w:lineRule="auto"/>
+        <w:jc w:val="center"/>
+        <w:rPr>
+          <w:rFonts w:cs="Times New Roman"/>
+          <w:szCs w:val="24"/>
+        </w:rPr>
+      </w:pPr>
+    </w:p>
+    <w:p>
+      <w:pPr>
+        <w:spacing w:line="360" w:lineRule="auto"/>
+        <w:jc w:val="center"/>
+        <w:rPr>
+          <w:rFonts w:cs="Times New Roman"/>
+          <w:szCs w:val="24"/>
+        </w:rPr>
+      </w:pPr>
+      <w:r>
+        <w:rPr>
+          <w:rFonts w:cs="Times New Roman"/>
+          <w:szCs w:val="24"/>
+        </w:rPr>
+        <w:t>Submitted By:</w:t>
+      </w:r>
+    </w:p>
+    <w:p>
+      <w:pPr>
+        <w:spacing w:line="360" w:lineRule="auto"/>
+        <w:jc w:val="center"/>
+        <w:rPr>
+          <w:rFonts w:cs="Times New Roman"/>
+          <w:szCs w:val="24"/>
+        </w:rPr>
+      </w:pPr>
+      <w:r>
+        <w:rPr>
+          <w:rFonts w:cs="Times New Roman"/>
+          <w:szCs w:val="24"/>
+        </w:rPr>
+        <w:t>Apil Adhikari (207/207)</w:t>
+      </w:r>
+    </w:p>
+    <w:p>
+      <w:pPr>
+        <w:spacing w:line="360" w:lineRule="auto"/>
+        <w:jc w:val="center"/>
+        <w:rPr>
+          <w:rFonts w:cs="Times New Roman"/>
+          <w:szCs w:val="24"/>
+        </w:rPr>
+      </w:pPr>
+      <w:r>
+        <w:rPr>
+          <w:rFonts w:cs="Times New Roman"/>
+          <w:szCs w:val="24"/>
+        </w:rPr>
+        <w:t>Dipesh Ghimire ()</w:t>
+      </w:r>
+    </w:p>
+    <w:p>
+      <w:pPr>
+        <w:spacing w:line="360" w:lineRule="auto"/>
+        <w:jc w:val="center"/>
+        <w:rPr>
+          <w:rFonts w:cs="Times New Roman"/>
+          <w:szCs w:val="24"/>
+        </w:rPr>
+      </w:pPr>
+      <w:r>
+        <w:rPr>
+          <w:rFonts w:cs="Times New Roman"/>
+          <w:szCs w:val="24"/>
+        </w:rPr>
+        <w:t xml:space="preserve">Prateek </w:t>
+      </w:r>
+      <w:proofErr w:type="spellStart"/>
+      <w:r>
+        <w:rPr>
+          <w:rFonts w:cs="Times New Roman"/>
+          <w:szCs w:val="24"/>
+        </w:rPr>
+        <w:t>Bastola</w:t>
+      </w:r>
+      <w:proofErr w:type="spellEnd"/>
+      <w:r>
+        <w:rPr>
+          <w:rFonts w:cs="Times New Roman"/>
+          <w:szCs w:val="24"/>
+        </w:rPr>
+        <w:t xml:space="preserve"> ()</w:t>
+      </w:r>
+    </w:p>
+    <w:p>
+      <w:pPr>
+        <w:spacing w:line="360" w:lineRule="auto"/>
+        <w:jc w:val="center"/>
+        <w:rPr>
+          <w:rFonts w:cs="Times New Roman"/>
+          <w:szCs w:val="24"/>
+        </w:rPr>
+      </w:pPr>
+      <w:r>
+        <w:rPr>
+          <w:rFonts w:cs="Times New Roman"/>
+          <w:szCs w:val="24"/>
+        </w:rPr>
+        <w:t xml:space="preserve">Ujjwal </w:t>
+      </w:r>
+      <w:proofErr w:type="spellStart"/>
+      <w:r>
+        <w:rPr>
+          <w:rFonts w:cs="Times New Roman"/>
+          <w:szCs w:val="24"/>
+        </w:rPr>
+        <w:t>Aryal</w:t>
+      </w:r>
+      <w:proofErr w:type="spellEnd"/>
+      <w:r>
+        <w:rPr>
+          <w:rFonts w:cs="Times New Roman"/>
+          <w:szCs w:val="24"/>
+        </w:rPr>
+        <w:t xml:space="preserve"> ()</w:t>
+      </w:r>
+    </w:p>
+    <w:p>
+      <w:pPr>
+        <w:spacing w:line="360" w:lineRule="auto"/>
+        <w:jc w:val="center"/>
+        <w:rPr>
+          <w:rFonts w:cs="Times New Roman"/>
+          <w:szCs w:val="24"/>
+        </w:rPr>
+      </w:pPr>
+      <w:r>
+        <w:rPr>
+          <w:rFonts w:cs="Times New Roman"/>
+          <w:szCs w:val="24"/>
+        </w:rPr>
+        <w:t>Rabin Pant ()</w:t>
+      </w:r>
+    </w:p>
+    <w:p>
+      <w:pPr>
+        <w:spacing w:line="360" w:lineRule="auto"/>
+        <w:jc w:val="center"/>
+        <w:rPr>
+          <w:rFonts w:cs="Times New Roman"/>
+          <w:szCs w:val="24"/>
+        </w:rPr>
+      </w:pPr>
+    </w:p>
+    <w:p>
+      <w:pPr>
+        <w:spacing w:line="360" w:lineRule="auto"/>
+        <w:jc w:val="center"/>
+        <w:rPr>
+          <w:rFonts w:cs="Times New Roman"/>
+          <w:szCs w:val="24"/>
+        </w:rPr>
+      </w:pPr>
+      <w:r>
+        <w:rPr>
+          <w:rFonts w:cs="Times New Roman"/>
+          <w:szCs w:val="24"/>
+        </w:rPr>
+        <w:t>Submitted To:</w:t>
+      </w:r>
+    </w:p>
+    <w:p>
+      <w:pPr>
+        <w:spacing w:line="360" w:lineRule="auto"/>
+        <w:jc w:val="center"/>
+        <w:rPr>
+          <w:rFonts w:cs="Times New Roman"/>
+          <w:szCs w:val="24"/>
+        </w:rPr>
+      </w:pPr>
+      <w:r>
+        <w:rPr>
+          <w:rFonts w:cs="Times New Roman"/>
+          <w:szCs w:val="24"/>
+        </w:rPr>
+        <w:t>DEPARTMENT OF BACHELOR IN INFORMATION TECHNOLOGY</w:t>
+      </w:r>
+    </w:p>
+    <w:p>
+      <w:pPr>
+        <w:spacing w:line="360" w:lineRule="auto"/>
+        <w:jc w:val="center"/>
+        <w:rPr>
+          <w:rFonts w:cs="Times New Roman"/>
+          <w:szCs w:val="24"/>
+        </w:rPr>
+      </w:pPr>
+    </w:p>
+    <w:p>
+      <w:pPr>
+        <w:spacing w:line="360" w:lineRule="auto"/>
+        <w:jc w:val="center"/>
+        <w:rPr>
+          <w:rFonts w:cs="Times New Roman"/>
+          <w:szCs w:val="24"/>
+        </w:rPr>
+      </w:pPr>
+      <w:r>
+        <w:rPr>
+          <w:rFonts w:cs="Times New Roman"/>
+          <w:szCs w:val="24"/>
+        </w:rPr>
+        <w:t>JULY, 2024</w:t>
+      </w:r>
+    </w:p>
+    <w:p>
+      <w:pPr>
+        <w:spacing w:line="360" w:lineRule="auto"/>
+        <w:jc w:val="center"/>
+        <w:rPr>
+          <w:rFonts w:cs="Times New Roman"/>
+          <w:szCs w:val="24"/>
+        </w:rPr>
+      </w:pPr>
+      <w:r>
+        <w:rPr>
+          <w:rFonts w:cs="Times New Roman"/>
+          <w:szCs w:val="24"/>
+        </w:rPr>
+        <w:t>KATHMANDU</w:t>
+      </w:r>
+      <w:r>
+        <w:rPr>
+          <w:rFonts w:cs="Times New Roman"/>
+          <w:szCs w:val="24"/>
+        </w:rPr>
+        <w:br w:type="page"/>
+      </w:r>
+    </w:p>
+    <w:p>
+      <w:pPr>
+        <w:pStyle w:val="Heading1"/>
+        <w:spacing w:line="360" w:lineRule="auto"/>
+      </w:pPr>
+      <w:bookmarkStart w:id="0" w:name="_Toc172555759"/>
+      <w:r>
+        <w:lastRenderedPageBreak/>
+        <w:t>ABSTRACT</w:t>
+      </w:r>
+      <w:bookmarkEnd w:id="0"/>
+    </w:p>
+    <w:p>
+      <w:pPr>
+        <w:spacing w:line="360" w:lineRule="auto"/>
+        <w:jc w:val="center"/>
+      </w:pPr>
+    </w:p>
+    <w:p>
+      <w:pPr>
+        <w:spacing w:line="360" w:lineRule="auto"/>
+        <w:jc w:val="center"/>
+      </w:pPr>
+      <w:r>
+        <w:br w:type="page"/>
+      </w:r>
+    </w:p>
+    <w:sdt>
+      <w:sdtPr>
+        <w:id w:val="285480077"/>
+        <w:docPartObj>
+          <w:docPartGallery w:val="Table of Contents"/>
+          <w:docPartUnique/>
+        </w:docPartObj>
+      </w:sdtPr>
+      <w:sdtEndPr>
+        <w:rPr>
+          <w:rFonts w:eastAsiaTheme="minorHAnsi" w:cstheme="minorBidi"/>
+          <w:bCs/>
+          <w:noProof/>
           <w:sz w:val="24"/>
-          <w:szCs w:val="24"/>
-        </w:rPr>
-      </w:pPr>
-      <w:r>
-        <w:rPr>
-          <w:rFonts w:ascii="Times New Roman" w:hAnsi="Times New Roman" w:cs="Times New Roman"/>
-          <w:sz w:val="24"/>
-          <w:szCs w:val="24"/>
+          <w:szCs w:val="22"/>
+        </w:rPr>
+      </w:sdtEndPr>
+      <w:sdtContent>
+        <w:p>
+          <w:pPr>
+            <w:pStyle w:val="Heading1"/>
+            <w:spacing w:line="360" w:lineRule="auto"/>
+          </w:pPr>
+          <w:r>
+            <w:t>TABLE OF CONTENTS</w:t>
+          </w:r>
+        </w:p>
+        <w:p>
+          <w:pPr>
+            <w:pStyle w:val="TOC1"/>
+            <w:tabs>
+              <w:tab w:val="right" w:leader="dot" w:pos="8493"/>
+            </w:tabs>
+            <w:spacing w:line="360" w:lineRule="auto"/>
+            <w:rPr>
+              <w:rFonts w:asciiTheme="minorHAnsi" w:eastAsiaTheme="minorEastAsia" w:hAnsiTheme="minorHAnsi"/>
+              <w:noProof/>
+              <w:szCs w:val="24"/>
+              <w:lang w:val="en-001" w:eastAsia="en-001"/>
+            </w:rPr>
+          </w:pPr>
+          <w:r>
+            <w:fldChar w:fldCharType="begin"/>
+          </w:r>
+          <w:r>
+            <w:instrText xml:space="preserve"> TOC \o "1-3" \h \z \u </w:instrText>
+          </w:r>
+          <w:r>
+            <w:fldChar w:fldCharType="separate"/>
+          </w:r>
+          <w:hyperlink w:anchor="_Toc172555759" w:history="1">
+            <w:r>
+              <w:rPr>
+                <w:rStyle w:val="Hyperlink"/>
+                <w:noProof/>
+              </w:rPr>
+              <w:t>ABSTRACT</w:t>
+            </w:r>
+            <w:r>
+              <w:rPr>
+                <w:noProof/>
+                <w:webHidden/>
+              </w:rPr>
+              <w:tab/>
+            </w:r>
+            <w:r>
+              <w:rPr>
+                <w:noProof/>
+                <w:webHidden/>
+              </w:rPr>
+              <w:fldChar w:fldCharType="begin"/>
+            </w:r>
+            <w:r>
+              <w:rPr>
+                <w:noProof/>
+                <w:webHidden/>
+              </w:rPr>
+              <w:instrText xml:space="preserve"> PAGEREF _Toc172555759 \h </w:instrText>
+            </w:r>
+            <w:r>
+              <w:rPr>
+                <w:noProof/>
+                <w:webHidden/>
+              </w:rPr>
+            </w:r>
+            <w:r>
+              <w:rPr>
+                <w:noProof/>
+                <w:webHidden/>
+              </w:rPr>
+              <w:fldChar w:fldCharType="separate"/>
+            </w:r>
+            <w:r>
+              <w:rPr>
+                <w:noProof/>
+                <w:webHidden/>
+              </w:rPr>
+              <w:t>2</w:t>
+            </w:r>
+            <w:r>
+              <w:rPr>
+                <w:noProof/>
+                <w:webHidden/>
+              </w:rPr>
+              <w:fldChar w:fldCharType="end"/>
+            </w:r>
+          </w:hyperlink>
+        </w:p>
+        <w:p>
+          <w:pPr>
+            <w:spacing w:line="360" w:lineRule="auto"/>
+          </w:pPr>
+          <w:r>
+            <w:rPr>
+              <w:b/>
+              <w:bCs/>
+              <w:noProof/>
+            </w:rPr>
+            <w:fldChar w:fldCharType="end"/>
+          </w:r>
+        </w:p>
+      </w:sdtContent>
+    </w:sdt>
+    <w:p>
+      <w:pPr>
+        <w:spacing w:line="360" w:lineRule="auto"/>
+        <w:jc w:val="center"/>
+      </w:pPr>
+      <w:r>
+        <w:br w:type="page"/>
+      </w:r>
+    </w:p>
+    <w:p>
+      <w:pPr>
+        <w:pStyle w:val="Heading1"/>
+        <w:spacing w:line="360" w:lineRule="auto"/>
+      </w:pPr>
+      <w:r>
+        <w:lastRenderedPageBreak/>
+        <w:t>LIST OF FIGURES</w:t>
+      </w:r>
+    </w:p>
+    <w:p>
+      <w:pPr>
+        <w:spacing w:line="360" w:lineRule="auto"/>
+        <w:jc w:val="center"/>
+      </w:pPr>
+    </w:p>
+    <w:p>
+      <w:pPr>
+        <w:spacing w:line="360" w:lineRule="auto"/>
+        <w:jc w:val="center"/>
+      </w:pPr>
+      <w:r>
+        <w:br w:type="page"/>
+      </w:r>
+    </w:p>
+    <w:p>
+      <w:pPr>
+        <w:pStyle w:val="Heading1"/>
+        <w:spacing w:line="360" w:lineRule="auto"/>
+      </w:pPr>
+      <w:r>
+        <w:lastRenderedPageBreak/>
+        <w:t>LIST OF TABLES</w:t>
+      </w:r>
+    </w:p>
+    <w:p>
+      <w:pPr>
+        <w:spacing w:line="360" w:lineRule="auto"/>
+        <w:jc w:val="center"/>
+      </w:pPr>
+    </w:p>
+    <w:p>
+      <w:pPr>
+        <w:spacing w:line="360" w:lineRule="auto"/>
+        <w:jc w:val="center"/>
+      </w:pPr>
+      <w:r>
+        <w:br w:type="page"/>
+      </w:r>
+    </w:p>
+    <w:p>
+      <w:pPr>
+        <w:pStyle w:val="Heading1"/>
+        <w:spacing w:line="360" w:lineRule="auto"/>
+      </w:pPr>
+      <w:r>
+        <w:lastRenderedPageBreak/>
+        <w:t>LIST OF ABBERIVATION</w:t>
+      </w:r>
+    </w:p>
+    <w:p>
+      <w:pPr>
+        <w:spacing w:line="360" w:lineRule="auto"/>
+      </w:pPr>
+    </w:p>
+    <w:p>
+      <w:pPr>
+        <w:spacing w:line="360" w:lineRule="auto"/>
+        <w:sectPr>
+          <w:pgSz w:w="11906" w:h="16838" w:code="9"/>
+          <w:pgMar w:top="1418" w:right="1418" w:bottom="1418" w:left="1985" w:header="720" w:footer="720" w:gutter="0"/>
+          <w:cols w:space="720"/>
+          <w:docGrid w:linePitch="360"/>
+        </w:sectPr>
+      </w:pPr>
+    </w:p>
+    <w:p>
+      <w:pPr>
+        <w:pStyle w:val="ChapertHeading"/>
+        <w:spacing w:line="360" w:lineRule="auto"/>
+      </w:pPr>
+      <w:r>
+        <w:lastRenderedPageBreak/>
+        <w:t xml:space="preserve">CHAPTER 1: </w:t>
+      </w:r>
+      <w:r>
+        <w:t>INTRODUCTION</w:t>
+      </w:r>
+    </w:p>
+    <w:p>
+      <w:pPr>
+        <w:pStyle w:val="11SectionHeading"/>
+        <w:spacing w:before="0" w:line="360" w:lineRule="auto"/>
+      </w:pPr>
+      <w:r>
+        <w:t>1.1 Introduction</w:t>
+      </w:r>
+    </w:p>
+    <w:p>
+      <w:pPr>
+        <w:spacing w:line="360" w:lineRule="auto"/>
+      </w:pPr>
+      <w:r>
+        <w:t>In today’s dynamic business environment, efficient inventory management is crucial for operational success and customer satisfaction. An Inventory Management System (IMS) is designed to automate and optimize the process of tracking and managing inventory. This system ensures accurate monitoring of stock levels, order status, and inventory movements, thus enabling businesses to streamline their operations and make informed decisions.</w:t>
+      </w:r>
+    </w:p>
+    <w:p>
+      <w:pPr>
+        <w:spacing w:line="360" w:lineRule="auto"/>
+        <w:ind w:firstLine="720"/>
+        <w:rPr>
+          <w:b/>
+        </w:rPr>
+      </w:pPr>
+      <w:r>
+        <w:t>The Inventory Management System developed for this project is a comprehensive application designed to handle various aspects of inventory management. It provides a user-friendly interface and robust functionality, addressing the critical needs of businesses in managing their inventory effectively. By automating routine tasks and offering real-time insights, the system aims to enhance operational efficiency and reduce manual errors.</w:t>
+      </w:r>
+    </w:p>
+    <w:p>
+      <w:pPr>
+        <w:pStyle w:val="11SectionHeading"/>
+        <w:spacing w:line="360" w:lineRule="auto"/>
+      </w:pPr>
+      <w:r>
+        <w:t>1.2 Problem Statement</w:t>
+      </w:r>
+    </w:p>
+    <w:p>
+      <w:pPr>
+        <w:spacing w:line="360" w:lineRule="auto"/>
+      </w:pPr>
+      <w:r>
+        <w:t>Traditional inventory management methods often involve manual tracking, which can lead to several challenges, including:</w:t>
+      </w:r>
+    </w:p>
+    <w:p>
+      <w:pPr>
+        <w:pStyle w:val="ListParagraph"/>
+        <w:numPr>
+          <w:ilvl w:val="0"/>
+          <w:numId w:val="5"/>
+        </w:numPr>
+        <w:spacing w:line="360" w:lineRule="auto"/>
+      </w:pPr>
+      <w:r>
+        <w:t>Overstocking: Excess inventory can lead to high holding costs and wasted resources.</w:t>
+      </w:r>
+    </w:p>
+    <w:p>
+      <w:pPr>
+        <w:pStyle w:val="ListParagraph"/>
+        <w:numPr>
+          <w:ilvl w:val="0"/>
+          <w:numId w:val="5"/>
+        </w:numPr>
+        <w:spacing w:line="360" w:lineRule="auto"/>
+      </w:pPr>
+      <w:r>
+        <w:t>Stockouts: Insufficient stock can result in missed sales opportunities and customer dissatisfaction.</w:t>
+      </w:r>
+    </w:p>
+    <w:p>
+      <w:pPr>
+        <w:pStyle w:val="ListParagraph"/>
+        <w:numPr>
+          <w:ilvl w:val="0"/>
+          <w:numId w:val="5"/>
+        </w:numPr>
+        <w:spacing w:line="360" w:lineRule="auto"/>
+      </w:pPr>
+      <w:r>
+        <w:t>Inaccurate Tracking: Manual records are prone to errors, leading to discrepancies in stock levels and financial reporting.</w:t>
+      </w:r>
+    </w:p>
+    <w:p>
+      <w:pPr>
+        <w:pStyle w:val="ListParagraph"/>
+        <w:numPr>
+          <w:ilvl w:val="0"/>
+          <w:numId w:val="5"/>
+        </w:numPr>
+        <w:spacing w:line="360" w:lineRule="auto"/>
+      </w:pPr>
+      <w:r>
+        <w:t>Inefficient Processes: Time-consuming manual processes can affect overall productivity and operational efficiency.</w:t>
+      </w:r>
+    </w:p>
+    <w:p>
+      <w:pPr>
+        <w:spacing w:line="360" w:lineRule="auto"/>
+      </w:pPr>
+      <w:r>
+        <w:t>To address these challenges, there is a need for an automated solution that provides real-time tracking, reduces manual intervention, and offers comprehensive reporting capabilities. The Inventory Management System is designed to solve these problems by integrating various functionalities into a single platform.</w:t>
+      </w:r>
+    </w:p>
+    <w:p>
+      <w:pPr>
+        <w:pStyle w:val="11SectionHeading"/>
+        <w:spacing w:line="360" w:lineRule="auto"/>
+      </w:pPr>
+      <w:r>
+        <w:t>1.3 Objectives</w:t>
+      </w:r>
+    </w:p>
+    <w:p>
+      <w:pPr>
+        <w:spacing w:line="360" w:lineRule="auto"/>
+      </w:pPr>
+      <w:r>
+        <w:t>The primary objectives of the Inventory Management System are:</w:t>
+      </w:r>
+    </w:p>
+    <w:p>
+      <w:pPr>
+        <w:pStyle w:val="ListParagraph"/>
+        <w:numPr>
+          <w:ilvl w:val="0"/>
+          <w:numId w:val="4"/>
+        </w:numPr>
+        <w:spacing w:line="360" w:lineRule="auto"/>
+      </w:pPr>
+      <w:r>
+        <w:t>Automation: To automate inventory tracking and management processes, reducing the need for manual intervention and minimizing errors.</w:t>
+      </w:r>
+    </w:p>
+    <w:p>
+      <w:pPr>
+        <w:pStyle w:val="ListParagraph"/>
+        <w:numPr>
+          <w:ilvl w:val="0"/>
+          <w:numId w:val="4"/>
+        </w:numPr>
+        <w:spacing w:line="360" w:lineRule="auto"/>
+      </w:pPr>
+      <w:r>
+        <w:lastRenderedPageBreak/>
+        <w:t>Real-Time Data: To provide real-time updates on inventory levels, transactions, and order statuses, facilitating better decision-making.</w:t>
+      </w:r>
+    </w:p>
+    <w:p>
+      <w:pPr>
+        <w:pStyle w:val="ListParagraph"/>
+        <w:numPr>
+          <w:ilvl w:val="0"/>
+          <w:numId w:val="4"/>
+        </w:numPr>
+        <w:spacing w:line="360" w:lineRule="auto"/>
+      </w:pPr>
+      <w:r>
+        <w:t>Cost Efficiency: To optimize inventory levels and reduce costs associated with overstocking and stockouts.</w:t>
+      </w:r>
+    </w:p>
+    <w:p>
+      <w:pPr>
+        <w:pStyle w:val="ListParagraph"/>
+        <w:numPr>
+          <w:ilvl w:val="0"/>
+          <w:numId w:val="4"/>
+        </w:numPr>
+        <w:spacing w:line="360" w:lineRule="auto"/>
+      </w:pPr>
+      <w:r>
+        <w:t>Enhanced Customer Satisfaction: To ensure product availability and timely order fulfillment, improving customer satisfaction.</w:t>
+      </w:r>
+    </w:p>
+    <w:p>
+      <w:pPr>
+        <w:pStyle w:val="11SectionHeading"/>
+        <w:spacing w:line="360" w:lineRule="auto"/>
+      </w:pPr>
+      <w:r>
+        <w:t>1.4 Scope</w:t>
+      </w:r>
+    </w:p>
+    <w:p>
+      <w:pPr>
+        <w:pStyle w:val="ListParagraph"/>
+        <w:numPr>
+          <w:ilvl w:val="0"/>
+          <w:numId w:val="7"/>
+        </w:numPr>
+        <w:spacing w:line="360" w:lineRule="auto"/>
+      </w:pPr>
+      <w:r>
+        <w:rPr>
+          <w:b/>
+          <w:bCs/>
+        </w:rPr>
+        <w:t>System Overview:</w:t>
+      </w:r>
+      <w:r>
+        <w:t xml:space="preserve"> The Inventory Management System is designed to handle essential inventory tasks, including managing product categories, units of measurement, storage racks, suppliers, customers, products, purchases, and transactions. It features reporting capabilities such as custom reports, detailed reports, and stock level summaries.</w:t>
+      </w:r>
+    </w:p>
+    <w:p>
+      <w:pPr>
+        <w:pStyle w:val="ListParagraph"/>
+        <w:numPr>
+          <w:ilvl w:val="0"/>
+          <w:numId w:val="7"/>
+        </w:numPr>
+        <w:spacing w:line="360" w:lineRule="auto"/>
+      </w:pPr>
+      <w:r>
+        <w:rPr>
+          <w:b/>
+          <w:bCs/>
+        </w:rPr>
+        <w:t>User Roles and Permissions:</w:t>
+      </w:r>
+      <w:r>
+        <w:t xml:space="preserve"> The system supports three distinct user roles:</w:t>
+      </w:r>
+    </w:p>
+    <w:p>
+      <w:pPr>
+        <w:pStyle w:val="ListParagraph"/>
+        <w:numPr>
+          <w:ilvl w:val="1"/>
+          <w:numId w:val="7"/>
+        </w:numPr>
+        <w:spacing w:line="360" w:lineRule="auto"/>
+      </w:pPr>
+      <w:r>
+        <w:rPr>
+          <w:b/>
+          <w:bCs/>
+        </w:rPr>
+        <w:t>Super</w:t>
+      </w:r>
+      <w:r>
+        <w:rPr>
+          <w:b/>
+          <w:bCs/>
+        </w:rPr>
+        <w:t xml:space="preserve"> A</w:t>
+      </w:r>
+      <w:r>
+        <w:rPr>
+          <w:b/>
+          <w:bCs/>
+        </w:rPr>
+        <w:t>dmin</w:t>
+      </w:r>
+      <w:r>
+        <w:t>: Manages user accounts and has full access to all features.</w:t>
+      </w:r>
+    </w:p>
+    <w:p>
+      <w:pPr>
+        <w:pStyle w:val="ListParagraph"/>
+        <w:numPr>
+          <w:ilvl w:val="1"/>
+          <w:numId w:val="7"/>
+        </w:numPr>
+        <w:spacing w:line="360" w:lineRule="auto"/>
+      </w:pPr>
+      <w:r>
+        <w:rPr>
+          <w:b/>
+          <w:bCs/>
+        </w:rPr>
+        <w:t>Admin</w:t>
+      </w:r>
+      <w:r>
+        <w:t>: Executes all operations, including CRUD (Create, Read, Update, Delete) actions and report generation.</w:t>
+      </w:r>
+    </w:p>
+    <w:p>
+      <w:pPr>
+        <w:pStyle w:val="ListParagraph"/>
+        <w:numPr>
+          <w:ilvl w:val="1"/>
+          <w:numId w:val="7"/>
+        </w:numPr>
+        <w:spacing w:line="360" w:lineRule="auto"/>
+      </w:pPr>
+      <w:r>
+        <w:rPr>
+          <w:b/>
+          <w:bCs/>
+        </w:rPr>
+        <w:t>Normal User</w:t>
+      </w:r>
+      <w:r>
+        <w:t>: Limited to basic functions like billing and viewing product lists.</w:t>
+      </w:r>
+    </w:p>
+    <w:p>
+      <w:pPr>
+        <w:pStyle w:val="ListParagraph"/>
+        <w:numPr>
+          <w:ilvl w:val="0"/>
+          <w:numId w:val="8"/>
+        </w:numPr>
+        <w:spacing w:line="360" w:lineRule="auto"/>
+      </w:pPr>
+      <w:r>
+        <w:rPr>
+          <w:b/>
+          <w:bCs/>
+        </w:rPr>
+        <w:t>User Interface:</w:t>
+      </w:r>
+      <w:r>
+        <w:t xml:space="preserve"> Designed with an intuitive and user-friendly interface to ensure ease of use across different functionalities, aiming to streamline inventory management processes.</w:t>
+      </w:r>
+    </w:p>
+    <w:p>
+      <w:pPr>
+        <w:pStyle w:val="11SectionHeading"/>
+      </w:pPr>
+      <w:r>
+        <w:t>1.5 Limitations</w:t>
+      </w:r>
+    </w:p>
+    <w:p>
+      <w:r>
+        <w:t>While</w:t>
+      </w:r>
+      <w:r>
+        <w:rPr>
+          <w:spacing w:val="-4"/>
         </w:rPr>
         <w:t xml:space="preserve"> </w:t>
       </w:r>
+      <w:r>
+        <w:t>we</w:t>
+      </w:r>
+      <w:r>
+        <w:rPr>
+          <w:spacing w:val="-5"/>
+        </w:rPr>
+        <w:t xml:space="preserve"> </w:t>
+      </w:r>
+      <w:r>
+        <w:t>strive</w:t>
+      </w:r>
+      <w:r>
+        <w:rPr>
+          <w:spacing w:val="-4"/>
+        </w:rPr>
+        <w:t xml:space="preserve"> </w:t>
+      </w:r>
+      <w:r>
+        <w:t>to</w:t>
+      </w:r>
+      <w:r>
+        <w:rPr>
+          <w:spacing w:val="-3"/>
+        </w:rPr>
+        <w:t xml:space="preserve"> </w:t>
+      </w:r>
+      <w:r>
+        <w:t>deliver</w:t>
+      </w:r>
+      <w:r>
+        <w:rPr>
+          <w:spacing w:val="-3"/>
+        </w:rPr>
+        <w:t xml:space="preserve"> </w:t>
+      </w:r>
+      <w:r>
+        <w:t>a</w:t>
+      </w:r>
+      <w:r>
+        <w:rPr>
+          <w:spacing w:val="-4"/>
+        </w:rPr>
+        <w:t xml:space="preserve"> </w:t>
+      </w:r>
+      <w:r>
+        <w:t>robust</w:t>
+      </w:r>
+      <w:r>
+        <w:rPr>
+          <w:spacing w:val="-4"/>
+        </w:rPr>
+        <w:t xml:space="preserve"> </w:t>
+      </w:r>
+      <w:r>
+        <w:t>and</w:t>
+      </w:r>
+      <w:r>
+        <w:rPr>
+          <w:spacing w:val="-3"/>
+        </w:rPr>
+        <w:t xml:space="preserve"> </w:t>
+      </w:r>
+      <w:r>
+        <w:t>feature-rich</w:t>
+      </w:r>
+      <w:r>
+        <w:rPr>
+          <w:spacing w:val="-3"/>
+        </w:rPr>
+        <w:t xml:space="preserve"> </w:t>
+      </w:r>
+      <w:r>
+        <w:t>"</w:t>
+      </w:r>
+      <w:r>
+        <w:t>Inventory Management System</w:t>
+      </w:r>
+      <w:r>
+        <w:t>"</w:t>
+      </w:r>
+      <w:r>
+        <w:rPr>
+          <w:spacing w:val="-5"/>
+        </w:rPr>
+        <w:t xml:space="preserve"> </w:t>
+      </w:r>
+      <w:r>
+        <w:t>certain limitations should be acknowledged:</w:t>
+      </w:r>
+    </w:p>
+    <w:p>
+      <w:pPr>
+        <w:pStyle w:val="ListParagraph"/>
+        <w:numPr>
+          <w:ilvl w:val="0"/>
+          <w:numId w:val="8"/>
+        </w:numPr>
+      </w:pPr>
+      <w:r>
+        <w:rPr>
+          <w:b/>
+          <w:bCs/>
+        </w:rPr>
+        <w:t>Financial Management</w:t>
+      </w:r>
+      <w:r>
+        <w:t>: The system does not encompass detailed financial accounting features such as cost analysis, profit and loss statements, or comprehensive financial reports. It focuses primarily on inventory management rather than full financial oversight.</w:t>
+      </w:r>
+    </w:p>
+    <w:p>
+      <w:pPr>
+        <w:pStyle w:val="ListParagraph"/>
+        <w:numPr>
+          <w:ilvl w:val="0"/>
+          <w:numId w:val="8"/>
+        </w:numPr>
+      </w:pPr>
+      <w:r>
+        <w:rPr>
+          <w:b/>
+          <w:bCs/>
+        </w:rPr>
+        <w:t>External Integration</w:t>
+      </w:r>
+      <w:r>
+        <w:t>: The system does not offer integration capabilities with external software or third-party applications, limiting its functionality to internal operations only.</w:t>
+      </w:r>
+    </w:p>
+    <w:p>
+      <w:pPr>
+        <w:pStyle w:val="ListParagraph"/>
+        <w:numPr>
+          <w:ilvl w:val="0"/>
+          <w:numId w:val="8"/>
+        </w:numPr>
+      </w:pPr>
+      <w:r>
+        <w:rPr>
+          <w:b/>
+          <w:bCs/>
+        </w:rPr>
+        <w:t>Scalability Constraints</w:t>
+      </w:r>
+      <w:r>
+        <w:t>: While effective for standard inventory tasks, the system may require additional customization to handle larger-scale operations or more complex inventory needs.</w:t>
+      </w:r>
+    </w:p>
+    <w:p>
+      <w:pPr>
+        <w:pStyle w:val="ListParagraph"/>
+        <w:numPr>
+          <w:ilvl w:val="0"/>
+          <w:numId w:val="8"/>
+        </w:numPr>
+      </w:pPr>
+      <w:r>
+        <w:rPr>
+          <w:b/>
+          <w:bCs/>
+        </w:rPr>
+        <w:t>Advanced Analytics</w:t>
+      </w:r>
+      <w:r>
+        <w:t>: Reporting features are basic and do not include advanced analytics or predictive tools. Users seeking in-depth data analysis may need to use additional software.</w:t>
+      </w:r>
+    </w:p>
+    <w:p>
+      <w:pPr>
+        <w:pStyle w:val="ListParagraph"/>
+        <w:numPr>
+          <w:ilvl w:val="0"/>
+          <w:numId w:val="8"/>
+        </w:numPr>
+      </w:pPr>
+      <w:r>
+        <w:rPr>
+          <w:b/>
+          <w:bCs/>
+        </w:rPr>
+        <w:lastRenderedPageBreak/>
+        <w:t>Training Requirements</w:t>
+      </w:r>
+      <w:r>
+        <w:t>: Effective use of the system necessitates proper training. Although the system interface is user-friendly, training is essential to ensure users can fully utilize all features.</w:t>
+      </w:r>
+    </w:p>
+    <w:p>
+      <w:pPr>
+        <w:pStyle w:val="ListParagraph"/>
+        <w:numPr>
+          <w:ilvl w:val="0"/>
+          <w:numId w:val="8"/>
+        </w:numPr>
+      </w:pPr>
+      <w:r>
+        <w:rPr>
+          <w:b/>
+          <w:bCs/>
+        </w:rPr>
+        <w:t>Customization Limits</w:t>
+      </w:r>
+      <w:r>
+        <w:t>: The system’s customization options are confined to built-in functionalities. Users with specialized needs may require further development to adapt the system to unique requirements.</w:t>
+      </w:r>
+    </w:p>
+    <w:p/>
+    <w:p>
+      <w:pPr>
+        <w:spacing w:line="360" w:lineRule="auto"/>
+      </w:pPr>
     </w:p>
     <w:sectPr>
-      <w:pgSz w:w="12240" w:h="15840"/>
+      <w:pgSz w:w="11906" w:h="16838" w:code="9"/>
       <w:pgMar w:top="1440" w:right="1440" w:bottom="1440" w:left="1800" w:header="720" w:footer="720" w:gutter="0"/>
       <w:cols w:space="720"/>
       <w:docGrid w:linePitch="360"/>
     </w:sectPr>
   </w:body>
 </w:document>
+</file>
+
+<file path=word/numbering.xml><?xml version="1.0" encoding="utf-8"?>
+<w:numbering xmlns:wpc="http://schemas.microsoft.com/office/word/2010/wordprocessingCanvas" xmlns:cx="http://schemas.microsoft.com/office/drawing/2014/chartex" xmlns:cx1="http://schemas.microsoft.com/office/drawing/2015/9/8/chartex" xmlns:cx2="http://schemas.microsoft.com/office/drawing/2015/10/21/chartex" xmlns:cx3="http://schemas.microsoft.com/office/drawing/2016/5/9/chartex" xmlns:cx4="http://schemas.microsoft.com/office/drawing/2016/5/10/chartex" xmlns:cx5="http://schemas.microsoft.com/office/drawing/2016/5/11/chartex" xmlns:cx6="http://schemas.microsoft.com/office/drawing/2016/5/12/chartex" xmlns:cx7="http://schemas.microsoft.com/office/drawing/2016/5/13/chartex" xmlns:cx8="http://schemas.microsoft.com/office/drawing/2016/5/14/chartex" xmlns:mc="http://schemas.openxmlformats.org/markup-compatibility/2006" xmlns:aink="http://schemas.microsoft.com/office/drawing/2016/ink" xmlns:am3d="http://schemas.microsoft.com/office/drawing/2017/model3d" xmlns:o="urn:schemas-microsoft-com:office:office" xmlns:oel="http://schemas.microsoft.com/office/2019/extlst" xmlns:r="http://schemas.openxmlformats.org/officeDocument/2006/relationships" xmlns:m="http://schemas.openxmlformats.org/officeDocument/2006/math" xmlns:v="urn:schemas-microsoft-com:vml" xmlns:wp14="http://schemas.microsoft.com/office/word/2010/wordprocessingDrawing" xmlns:wp="http://schemas.openxmlformats.org/drawingml/2006/wordprocessingDrawing" xmlns:w10="urn:schemas-microsoft-com:office:word" xmlns:w="http://schemas.openxmlformats.org/wordprocessingml/2006/main" xmlns:w14="http://schemas.microsoft.com/office/word/2010/wordml" xmlns:w15="http://schemas.microsoft.com/office/word/2012/wordml" xmlns:w16cex="http://schemas.microsoft.com/office/word/2018/wordml/cex" xmlns:w16cid="http://schemas.microsoft.com/office/word/2016/wordml/cid" xmlns:w16="http://schemas.microsoft.com/office/word/2018/wordml" xmlns:w16sdtdh="http://schemas.microsoft.com/office/word/2020/wordml/sdtdatahash" xmlns:w16se="http://schemas.microsoft.com/office/word/2015/wordml/symex" xmlns:wpg="http://schemas.microsoft.com/office/word/2010/wordprocessingGroup" xmlns:wpi="http://schemas.microsoft.com/office/word/2010/wordprocessingInk" xmlns:wne="http://schemas.microsoft.com/office/word/2006/wordml" xmlns:wps="http://schemas.microsoft.com/office/word/2010/wordprocessingShape" mc:Ignorable="w14 w15 w16se w16cid w16 w16cex w16sdtdh wp14">
+  <w:abstractNum w:abstractNumId="0" w15:restartNumberingAfterBreak="0">
+    <w:nsid w:val="0DE41999"/>
+    <w:multiLevelType w:val="hybridMultilevel"/>
+    <w:tmpl w:val="0F3A6E2C"/>
+    <w:lvl w:ilvl="0" w:tplc="0C000001">
+      <w:start w:val="1"/>
+      <w:numFmt w:val="bullet"/>
+      <w:lvlText w:val=""/>
+      <w:lvlJc w:val="left"/>
+      <w:pPr>
+        <w:ind w:left="720" w:hanging="360"/>
+      </w:pPr>
+      <w:rPr>
+        <w:rFonts w:ascii="Symbol" w:hAnsi="Symbol" w:hint="default"/>
+      </w:rPr>
+    </w:lvl>
+    <w:lvl w:ilvl="1" w:tplc="0C000003" w:tentative="1">
+      <w:start w:val="1"/>
+      <w:numFmt w:val="bullet"/>
+      <w:lvlText w:val="o"/>
+      <w:lvlJc w:val="left"/>
+      <w:pPr>
+        <w:ind w:left="1440" w:hanging="360"/>
+      </w:pPr>
+      <w:rPr>
+        <w:rFonts w:ascii="Courier New" w:hAnsi="Courier New" w:cs="Courier New" w:hint="default"/>
+      </w:rPr>
+    </w:lvl>
+    <w:lvl w:ilvl="2" w:tplc="0C000005" w:tentative="1">
+      <w:start w:val="1"/>
+      <w:numFmt w:val="bullet"/>
+      <w:lvlText w:val=""/>
+      <w:lvlJc w:val="left"/>
+      <w:pPr>
+        <w:ind w:left="2160" w:hanging="360"/>
+      </w:pPr>
+      <w:rPr>
+        <w:rFonts w:ascii="Wingdings" w:hAnsi="Wingdings" w:hint="default"/>
+      </w:rPr>
+    </w:lvl>
+    <w:lvl w:ilvl="3" w:tplc="0C000001" w:tentative="1">
+      <w:start w:val="1"/>
+      <w:numFmt w:val="bullet"/>
+      <w:lvlText w:val=""/>
+      <w:lvlJc w:val="left"/>
+      <w:pPr>
+        <w:ind w:left="2880" w:hanging="360"/>
+      </w:pPr>
+      <w:rPr>
+        <w:rFonts w:ascii="Symbol" w:hAnsi="Symbol" w:hint="default"/>
+      </w:rPr>
+    </w:lvl>
+    <w:lvl w:ilvl="4" w:tplc="0C000003" w:tentative="1">
+      <w:start w:val="1"/>
+      <w:numFmt w:val="bullet"/>
+      <w:lvlText w:val="o"/>
+      <w:lvlJc w:val="left"/>
+      <w:pPr>
+        <w:ind w:left="3600" w:hanging="360"/>
+      </w:pPr>
+      <w:rPr>
+        <w:rFonts w:ascii="Courier New" w:hAnsi="Courier New" w:cs="Courier New" w:hint="default"/>
+      </w:rPr>
+    </w:lvl>
+    <w:lvl w:ilvl="5" w:tplc="0C000005" w:tentative="1">
+      <w:start w:val="1"/>
+      <w:numFmt w:val="bullet"/>
+      <w:lvlText w:val=""/>
+      <w:lvlJc w:val="left"/>
+      <w:pPr>
+        <w:ind w:left="4320" w:hanging="360"/>
+      </w:pPr>
+      <w:rPr>
+        <w:rFonts w:ascii="Wingdings" w:hAnsi="Wingdings" w:hint="default"/>
+      </w:rPr>
+    </w:lvl>
+    <w:lvl w:ilvl="6" w:tplc="0C000001" w:tentative="1">
+      <w:start w:val="1"/>
+      <w:numFmt w:val="bullet"/>
+      <w:lvlText w:val=""/>
+      <w:lvlJc w:val="left"/>
+      <w:pPr>
+        <w:ind w:left="5040" w:hanging="360"/>
+      </w:pPr>
+      <w:rPr>
+        <w:rFonts w:ascii="Symbol" w:hAnsi="Symbol" w:hint="default"/>
+      </w:rPr>
+    </w:lvl>
+    <w:lvl w:ilvl="7" w:tplc="0C000003" w:tentative="1">
+      <w:start w:val="1"/>
+      <w:numFmt w:val="bullet"/>
+      <w:lvlText w:val="o"/>
+      <w:lvlJc w:val="left"/>
+      <w:pPr>
+        <w:ind w:left="5760" w:hanging="360"/>
+      </w:pPr>
+      <w:rPr>
+        <w:rFonts w:ascii="Courier New" w:hAnsi="Courier New" w:cs="Courier New" w:hint="default"/>
+      </w:rPr>
+    </w:lvl>
+    <w:lvl w:ilvl="8" w:tplc="0C000005" w:tentative="1">
+      <w:start w:val="1"/>
+      <w:numFmt w:val="bullet"/>
+      <w:lvlText w:val=""/>
+      <w:lvlJc w:val="left"/>
+      <w:pPr>
+        <w:ind w:left="6480" w:hanging="360"/>
+      </w:pPr>
+      <w:rPr>
+        <w:rFonts w:ascii="Wingdings" w:hAnsi="Wingdings" w:hint="default"/>
+      </w:rPr>
+    </w:lvl>
+  </w:abstractNum>
+  <w:abstractNum w:abstractNumId="1" w15:restartNumberingAfterBreak="0">
+    <w:nsid w:val="1434494A"/>
+    <w:multiLevelType w:val="hybridMultilevel"/>
+    <w:tmpl w:val="877C48A4"/>
+    <w:lvl w:ilvl="0" w:tplc="0C000001">
+      <w:start w:val="1"/>
+      <w:numFmt w:val="bullet"/>
+      <w:lvlText w:val=""/>
+      <w:lvlJc w:val="left"/>
+      <w:pPr>
+        <w:ind w:left="720" w:hanging="360"/>
+      </w:pPr>
+      <w:rPr>
+        <w:rFonts w:ascii="Symbol" w:hAnsi="Symbol" w:hint="default"/>
+      </w:rPr>
+    </w:lvl>
+    <w:lvl w:ilvl="1" w:tplc="0C000003" w:tentative="1">
+      <w:start w:val="1"/>
+      <w:numFmt w:val="bullet"/>
+      <w:lvlText w:val="o"/>
+      <w:lvlJc w:val="left"/>
+      <w:pPr>
+        <w:ind w:left="1440" w:hanging="360"/>
+      </w:pPr>
+      <w:rPr>
+        <w:rFonts w:ascii="Courier New" w:hAnsi="Courier New" w:cs="Courier New" w:hint="default"/>
+      </w:rPr>
+    </w:lvl>
+    <w:lvl w:ilvl="2" w:tplc="0C000005" w:tentative="1">
+      <w:start w:val="1"/>
+      <w:numFmt w:val="bullet"/>
+      <w:lvlText w:val=""/>
+      <w:lvlJc w:val="left"/>
+      <w:pPr>
+        <w:ind w:left="2160" w:hanging="360"/>
+      </w:pPr>
+      <w:rPr>
+        <w:rFonts w:ascii="Wingdings" w:hAnsi="Wingdings" w:hint="default"/>
+      </w:rPr>
+    </w:lvl>
+    <w:lvl w:ilvl="3" w:tplc="0C000001" w:tentative="1">
+      <w:start w:val="1"/>
+      <w:numFmt w:val="bullet"/>
+      <w:lvlText w:val=""/>
+      <w:lvlJc w:val="left"/>
+      <w:pPr>
+        <w:ind w:left="2880" w:hanging="360"/>
+      </w:pPr>
+      <w:rPr>
+        <w:rFonts w:ascii="Symbol" w:hAnsi="Symbol" w:hint="default"/>
+      </w:rPr>
+    </w:lvl>
+    <w:lvl w:ilvl="4" w:tplc="0C000003" w:tentative="1">
+      <w:start w:val="1"/>
+      <w:numFmt w:val="bullet"/>
+      <w:lvlText w:val="o"/>
+      <w:lvlJc w:val="left"/>
+      <w:pPr>
+        <w:ind w:left="3600" w:hanging="360"/>
+      </w:pPr>
+      <w:rPr>
+        <w:rFonts w:ascii="Courier New" w:hAnsi="Courier New" w:cs="Courier New" w:hint="default"/>
+      </w:rPr>
+    </w:lvl>
+    <w:lvl w:ilvl="5" w:tplc="0C000005" w:tentative="1">
+      <w:start w:val="1"/>
+      <w:numFmt w:val="bullet"/>
+      <w:lvlText w:val=""/>
+      <w:lvlJc w:val="left"/>
+      <w:pPr>
+        <w:ind w:left="4320" w:hanging="360"/>
+      </w:pPr>
+      <w:rPr>
+        <w:rFonts w:ascii="Wingdings" w:hAnsi="Wingdings" w:hint="default"/>
+      </w:rPr>
+    </w:lvl>
+    <w:lvl w:ilvl="6" w:tplc="0C000001" w:tentative="1">
+      <w:start w:val="1"/>
+      <w:numFmt w:val="bullet"/>
+      <w:lvlText w:val=""/>
+      <w:lvlJc w:val="left"/>
+      <w:pPr>
+        <w:ind w:left="5040" w:hanging="360"/>
+      </w:pPr>
+      <w:rPr>
+        <w:rFonts w:ascii="Symbol" w:hAnsi="Symbol" w:hint="default"/>
+      </w:rPr>
+    </w:lvl>
+    <w:lvl w:ilvl="7" w:tplc="0C000003" w:tentative="1">
+      <w:start w:val="1"/>
+      <w:numFmt w:val="bullet"/>
+      <w:lvlText w:val="o"/>
+      <w:lvlJc w:val="left"/>
+      <w:pPr>
+        <w:ind w:left="5760" w:hanging="360"/>
+      </w:pPr>
+      <w:rPr>
+        <w:rFonts w:ascii="Courier New" w:hAnsi="Courier New" w:cs="Courier New" w:hint="default"/>
+      </w:rPr>
+    </w:lvl>
+    <w:lvl w:ilvl="8" w:tplc="0C000005" w:tentative="1">
+      <w:start w:val="1"/>
+      <w:numFmt w:val="bullet"/>
+      <w:lvlText w:val=""/>
+      <w:lvlJc w:val="left"/>
+      <w:pPr>
+        <w:ind w:left="6480" w:hanging="360"/>
+      </w:pPr>
+      <w:rPr>
+        <w:rFonts w:ascii="Wingdings" w:hAnsi="Wingdings" w:hint="default"/>
+      </w:rPr>
+    </w:lvl>
+  </w:abstractNum>
+  <w:abstractNum w:abstractNumId="2" w15:restartNumberingAfterBreak="0">
+    <w:nsid w:val="19447661"/>
+    <w:multiLevelType w:val="hybridMultilevel"/>
+    <w:tmpl w:val="093EC89A"/>
+    <w:lvl w:ilvl="0" w:tplc="0C000001">
+      <w:start w:val="1"/>
+      <w:numFmt w:val="bullet"/>
+      <w:lvlText w:val=""/>
+      <w:lvlJc w:val="left"/>
+      <w:pPr>
+        <w:ind w:left="720" w:hanging="360"/>
+      </w:pPr>
+      <w:rPr>
+        <w:rFonts w:ascii="Symbol" w:hAnsi="Symbol" w:hint="default"/>
+      </w:rPr>
+    </w:lvl>
+    <w:lvl w:ilvl="1" w:tplc="0C000003" w:tentative="1">
+      <w:start w:val="1"/>
+      <w:numFmt w:val="bullet"/>
+      <w:lvlText w:val="o"/>
+      <w:lvlJc w:val="left"/>
+      <w:pPr>
+        <w:ind w:left="1440" w:hanging="360"/>
+      </w:pPr>
+      <w:rPr>
+        <w:rFonts w:ascii="Courier New" w:hAnsi="Courier New" w:cs="Courier New" w:hint="default"/>
+      </w:rPr>
+    </w:lvl>
+    <w:lvl w:ilvl="2" w:tplc="0C000005" w:tentative="1">
+      <w:start w:val="1"/>
+      <w:numFmt w:val="bullet"/>
+      <w:lvlText w:val=""/>
+      <w:lvlJc w:val="left"/>
+      <w:pPr>
+        <w:ind w:left="2160" w:hanging="360"/>
+      </w:pPr>
+      <w:rPr>
+        <w:rFonts w:ascii="Wingdings" w:hAnsi="Wingdings" w:hint="default"/>
+      </w:rPr>
+    </w:lvl>
+    <w:lvl w:ilvl="3" w:tplc="0C000001" w:tentative="1">
+      <w:start w:val="1"/>
+      <w:numFmt w:val="bullet"/>
+      <w:lvlText w:val=""/>
+      <w:lvlJc w:val="left"/>
+      <w:pPr>
+        <w:ind w:left="2880" w:hanging="360"/>
+      </w:pPr>
+      <w:rPr>
+        <w:rFonts w:ascii="Symbol" w:hAnsi="Symbol" w:hint="default"/>
+      </w:rPr>
+    </w:lvl>
+    <w:lvl w:ilvl="4" w:tplc="0C000003" w:tentative="1">
+      <w:start w:val="1"/>
+      <w:numFmt w:val="bullet"/>
+      <w:lvlText w:val="o"/>
+      <w:lvlJc w:val="left"/>
+      <w:pPr>
+        <w:ind w:left="3600" w:hanging="360"/>
+      </w:pPr>
+      <w:rPr>
+        <w:rFonts w:ascii="Courier New" w:hAnsi="Courier New" w:cs="Courier New" w:hint="default"/>
+      </w:rPr>
+    </w:lvl>
+    <w:lvl w:ilvl="5" w:tplc="0C000005" w:tentative="1">
+      <w:start w:val="1"/>
+      <w:numFmt w:val="bullet"/>
+      <w:lvlText w:val=""/>
+      <w:lvlJc w:val="left"/>
+      <w:pPr>
+        <w:ind w:left="4320" w:hanging="360"/>
+      </w:pPr>
+      <w:rPr>
+        <w:rFonts w:ascii="Wingdings" w:hAnsi="Wingdings" w:hint="default"/>
+      </w:rPr>
+    </w:lvl>
+    <w:lvl w:ilvl="6" w:tplc="0C000001" w:tentative="1">
+      <w:start w:val="1"/>
+      <w:numFmt w:val="bullet"/>
+      <w:lvlText w:val=""/>
+      <w:lvlJc w:val="left"/>
+      <w:pPr>
+        <w:ind w:left="5040" w:hanging="360"/>
+      </w:pPr>
+      <w:rPr>
+        <w:rFonts w:ascii="Symbol" w:hAnsi="Symbol" w:hint="default"/>
+      </w:rPr>
+    </w:lvl>
+    <w:lvl w:ilvl="7" w:tplc="0C000003" w:tentative="1">
+      <w:start w:val="1"/>
+      <w:numFmt w:val="bullet"/>
+      <w:lvlText w:val="o"/>
+      <w:lvlJc w:val="left"/>
+      <w:pPr>
+        <w:ind w:left="5760" w:hanging="360"/>
+      </w:pPr>
+      <w:rPr>
+        <w:rFonts w:ascii="Courier New" w:hAnsi="Courier New" w:cs="Courier New" w:hint="default"/>
+      </w:rPr>
+    </w:lvl>
+    <w:lvl w:ilvl="8" w:tplc="0C000005" w:tentative="1">
+      <w:start w:val="1"/>
+      <w:numFmt w:val="bullet"/>
+      <w:lvlText w:val=""/>
+      <w:lvlJc w:val="left"/>
+      <w:pPr>
+        <w:ind w:left="6480" w:hanging="360"/>
+      </w:pPr>
+      <w:rPr>
+        <w:rFonts w:ascii="Wingdings" w:hAnsi="Wingdings" w:hint="default"/>
+      </w:rPr>
+    </w:lvl>
+  </w:abstractNum>
+  <w:abstractNum w:abstractNumId="3" w15:restartNumberingAfterBreak="0">
+    <w:nsid w:val="1FE07A61"/>
+    <w:multiLevelType w:val="hybridMultilevel"/>
+    <w:tmpl w:val="06C058D0"/>
+    <w:lvl w:ilvl="0" w:tplc="0C000001">
+      <w:start w:val="1"/>
+      <w:numFmt w:val="bullet"/>
+      <w:lvlText w:val=""/>
+      <w:lvlJc w:val="left"/>
+      <w:pPr>
+        <w:ind w:left="720" w:hanging="360"/>
+      </w:pPr>
+      <w:rPr>
+        <w:rFonts w:ascii="Symbol" w:hAnsi="Symbol" w:hint="default"/>
+      </w:rPr>
+    </w:lvl>
+    <w:lvl w:ilvl="1" w:tplc="0C000003">
+      <w:start w:val="1"/>
+      <w:numFmt w:val="bullet"/>
+      <w:lvlText w:val="o"/>
+      <w:lvlJc w:val="left"/>
+      <w:pPr>
+        <w:ind w:left="1440" w:hanging="360"/>
+      </w:pPr>
+      <w:rPr>
+        <w:rFonts w:ascii="Courier New" w:hAnsi="Courier New" w:cs="Courier New" w:hint="default"/>
+      </w:rPr>
+    </w:lvl>
+    <w:lvl w:ilvl="2" w:tplc="0C000005">
+      <w:start w:val="1"/>
+      <w:numFmt w:val="bullet"/>
+      <w:lvlText w:val=""/>
+      <w:lvlJc w:val="left"/>
+      <w:pPr>
+        <w:ind w:left="2160" w:hanging="360"/>
+      </w:pPr>
+      <w:rPr>
+        <w:rFonts w:ascii="Wingdings" w:hAnsi="Wingdings" w:hint="default"/>
+      </w:rPr>
+    </w:lvl>
+    <w:lvl w:ilvl="3" w:tplc="0C000001" w:tentative="1">
+      <w:start w:val="1"/>
+      <w:numFmt w:val="bullet"/>
+      <w:lvlText w:val=""/>
+      <w:lvlJc w:val="left"/>
+      <w:pPr>
+        <w:ind w:left="2880" w:hanging="360"/>
+      </w:pPr>
+      <w:rPr>
+        <w:rFonts w:ascii="Symbol" w:hAnsi="Symbol" w:hint="default"/>
+      </w:rPr>
+    </w:lvl>
+    <w:lvl w:ilvl="4" w:tplc="0C000003" w:tentative="1">
+      <w:start w:val="1"/>
+      <w:numFmt w:val="bullet"/>
+      <w:lvlText w:val="o"/>
+      <w:lvlJc w:val="left"/>
+      <w:pPr>
+        <w:ind w:left="3600" w:hanging="360"/>
+      </w:pPr>
+      <w:rPr>
+        <w:rFonts w:ascii="Courier New" w:hAnsi="Courier New" w:cs="Courier New" w:hint="default"/>
+      </w:rPr>
+    </w:lvl>
+    <w:lvl w:ilvl="5" w:tplc="0C000005" w:tentative="1">
+      <w:start w:val="1"/>
+      <w:numFmt w:val="bullet"/>
+      <w:lvlText w:val=""/>
+      <w:lvlJc w:val="left"/>
+      <w:pPr>
+        <w:ind w:left="4320" w:hanging="360"/>
+      </w:pPr>
+      <w:rPr>
+        <w:rFonts w:ascii="Wingdings" w:hAnsi="Wingdings" w:hint="default"/>
+      </w:rPr>
+    </w:lvl>
+    <w:lvl w:ilvl="6" w:tplc="0C000001" w:tentative="1">
+      <w:start w:val="1"/>
+      <w:numFmt w:val="bullet"/>
+      <w:lvlText w:val=""/>
+      <w:lvlJc w:val="left"/>
+      <w:pPr>
+        <w:ind w:left="5040" w:hanging="360"/>
+      </w:pPr>
+      <w:rPr>
+        <w:rFonts w:ascii="Symbol" w:hAnsi="Symbol" w:hint="default"/>
+      </w:rPr>
+    </w:lvl>
+    <w:lvl w:ilvl="7" w:tplc="0C000003" w:tentative="1">
+      <w:start w:val="1"/>
+      <w:numFmt w:val="bullet"/>
+      <w:lvlText w:val="o"/>
+      <w:lvlJc w:val="left"/>
+      <w:pPr>
+        <w:ind w:left="5760" w:hanging="360"/>
+      </w:pPr>
+      <w:rPr>
+        <w:rFonts w:ascii="Courier New" w:hAnsi="Courier New" w:cs="Courier New" w:hint="default"/>
+      </w:rPr>
+    </w:lvl>
+    <w:lvl w:ilvl="8" w:tplc="0C000005" w:tentative="1">
+      <w:start w:val="1"/>
+      <w:numFmt w:val="bullet"/>
+      <w:lvlText w:val=""/>
+      <w:lvlJc w:val="left"/>
+      <w:pPr>
+        <w:ind w:left="6480" w:hanging="360"/>
+      </w:pPr>
+      <w:rPr>
+        <w:rFonts w:ascii="Wingdings" w:hAnsi="Wingdings" w:hint="default"/>
+      </w:rPr>
+    </w:lvl>
+  </w:abstractNum>
+  <w:abstractNum w:abstractNumId="4" w15:restartNumberingAfterBreak="0">
+    <w:nsid w:val="323D7C2F"/>
+    <w:multiLevelType w:val="hybridMultilevel"/>
+    <w:tmpl w:val="5C98B8EE"/>
+    <w:lvl w:ilvl="0" w:tplc="0C000001">
+      <w:start w:val="1"/>
+      <w:numFmt w:val="bullet"/>
+      <w:lvlText w:val=""/>
+      <w:lvlJc w:val="left"/>
+      <w:pPr>
+        <w:ind w:left="720" w:hanging="360"/>
+      </w:pPr>
+      <w:rPr>
+        <w:rFonts w:ascii="Symbol" w:hAnsi="Symbol" w:hint="default"/>
+      </w:rPr>
+    </w:lvl>
+    <w:lvl w:ilvl="1" w:tplc="0C000003" w:tentative="1">
+      <w:start w:val="1"/>
+      <w:numFmt w:val="bullet"/>
+      <w:lvlText w:val="o"/>
+      <w:lvlJc w:val="left"/>
+      <w:pPr>
+        <w:ind w:left="1440" w:hanging="360"/>
+      </w:pPr>
+      <w:rPr>
+        <w:rFonts w:ascii="Courier New" w:hAnsi="Courier New" w:cs="Courier New" w:hint="default"/>
+      </w:rPr>
+    </w:lvl>
+    <w:lvl w:ilvl="2" w:tplc="0C000005" w:tentative="1">
+      <w:start w:val="1"/>
+      <w:numFmt w:val="bullet"/>
+      <w:lvlText w:val=""/>
+      <w:lvlJc w:val="left"/>
+      <w:pPr>
+        <w:ind w:left="2160" w:hanging="360"/>
+      </w:pPr>
+      <w:rPr>
+        <w:rFonts w:ascii="Wingdings" w:hAnsi="Wingdings" w:hint="default"/>
+      </w:rPr>
+    </w:lvl>
+    <w:lvl w:ilvl="3" w:tplc="0C000001" w:tentative="1">
+      <w:start w:val="1"/>
+      <w:numFmt w:val="bullet"/>
+      <w:lvlText w:val=""/>
+      <w:lvlJc w:val="left"/>
+      <w:pPr>
+        <w:ind w:left="2880" w:hanging="360"/>
+      </w:pPr>
+      <w:rPr>
+        <w:rFonts w:ascii="Symbol" w:hAnsi="Symbol" w:hint="default"/>
+      </w:rPr>
+    </w:lvl>
+    <w:lvl w:ilvl="4" w:tplc="0C000003" w:tentative="1">
+      <w:start w:val="1"/>
+      <w:numFmt w:val="bullet"/>
+      <w:lvlText w:val="o"/>
+      <w:lvlJc w:val="left"/>
+      <w:pPr>
+        <w:ind w:left="3600" w:hanging="360"/>
+      </w:pPr>
+      <w:rPr>
+        <w:rFonts w:ascii="Courier New" w:hAnsi="Courier New" w:cs="Courier New" w:hint="default"/>
+      </w:rPr>
+    </w:lvl>
+    <w:lvl w:ilvl="5" w:tplc="0C000005" w:tentative="1">
+      <w:start w:val="1"/>
+      <w:numFmt w:val="bullet"/>
+      <w:lvlText w:val=""/>
+      <w:lvlJc w:val="left"/>
+      <w:pPr>
+        <w:ind w:left="4320" w:hanging="360"/>
+      </w:pPr>
+      <w:rPr>
+        <w:rFonts w:ascii="Wingdings" w:hAnsi="Wingdings" w:hint="default"/>
+      </w:rPr>
+    </w:lvl>
+    <w:lvl w:ilvl="6" w:tplc="0C000001" w:tentative="1">
+      <w:start w:val="1"/>
+      <w:numFmt w:val="bullet"/>
+      <w:lvlText w:val=""/>
+      <w:lvlJc w:val="left"/>
+      <w:pPr>
+        <w:ind w:left="5040" w:hanging="360"/>
+      </w:pPr>
+      <w:rPr>
+        <w:rFonts w:ascii="Symbol" w:hAnsi="Symbol" w:hint="default"/>
+      </w:rPr>
+    </w:lvl>
+    <w:lvl w:ilvl="7" w:tplc="0C000003" w:tentative="1">
+      <w:start w:val="1"/>
+      <w:numFmt w:val="bullet"/>
+      <w:lvlText w:val="o"/>
+      <w:lvlJc w:val="left"/>
+      <w:pPr>
+        <w:ind w:left="5760" w:hanging="360"/>
+      </w:pPr>
+      <w:rPr>
+        <w:rFonts w:ascii="Courier New" w:hAnsi="Courier New" w:cs="Courier New" w:hint="default"/>
+      </w:rPr>
+    </w:lvl>
+    <w:lvl w:ilvl="8" w:tplc="0C000005" w:tentative="1">
+      <w:start w:val="1"/>
+      <w:numFmt w:val="bullet"/>
+      <w:lvlText w:val=""/>
+      <w:lvlJc w:val="left"/>
+      <w:pPr>
+        <w:ind w:left="6480" w:hanging="360"/>
+      </w:pPr>
+      <w:rPr>
+        <w:rFonts w:ascii="Wingdings" w:hAnsi="Wingdings" w:hint="default"/>
+      </w:rPr>
+    </w:lvl>
+  </w:abstractNum>
+  <w:abstractNum w:abstractNumId="5" w15:restartNumberingAfterBreak="0">
+    <w:nsid w:val="37156BA4"/>
+    <w:multiLevelType w:val="hybridMultilevel"/>
+    <w:tmpl w:val="8CF8AAD8"/>
+    <w:lvl w:ilvl="0" w:tplc="0C000001">
+      <w:start w:val="1"/>
+      <w:numFmt w:val="bullet"/>
+      <w:lvlText w:val=""/>
+      <w:lvlJc w:val="left"/>
+      <w:pPr>
+        <w:ind w:left="720" w:hanging="360"/>
+      </w:pPr>
+      <w:rPr>
+        <w:rFonts w:ascii="Symbol" w:hAnsi="Symbol" w:hint="default"/>
+      </w:rPr>
+    </w:lvl>
+    <w:lvl w:ilvl="1" w:tplc="0C000003" w:tentative="1">
+      <w:start w:val="1"/>
+      <w:numFmt w:val="bullet"/>
+      <w:lvlText w:val="o"/>
+      <w:lvlJc w:val="left"/>
+      <w:pPr>
+        <w:ind w:left="1440" w:hanging="360"/>
+      </w:pPr>
+      <w:rPr>
+        <w:rFonts w:ascii="Courier New" w:hAnsi="Courier New" w:cs="Courier New" w:hint="default"/>
+      </w:rPr>
+    </w:lvl>
+    <w:lvl w:ilvl="2" w:tplc="0C000005" w:tentative="1">
+      <w:start w:val="1"/>
+      <w:numFmt w:val="bullet"/>
+      <w:lvlText w:val=""/>
+      <w:lvlJc w:val="left"/>
+      <w:pPr>
+        <w:ind w:left="2160" w:hanging="360"/>
+      </w:pPr>
+      <w:rPr>
+        <w:rFonts w:ascii="Wingdings" w:hAnsi="Wingdings" w:hint="default"/>
+      </w:rPr>
+    </w:lvl>
+    <w:lvl w:ilvl="3" w:tplc="0C000001" w:tentative="1">
+      <w:start w:val="1"/>
+      <w:numFmt w:val="bullet"/>
+      <w:lvlText w:val=""/>
+      <w:lvlJc w:val="left"/>
+      <w:pPr>
+        <w:ind w:left="2880" w:hanging="360"/>
+      </w:pPr>
+      <w:rPr>
+        <w:rFonts w:ascii="Symbol" w:hAnsi="Symbol" w:hint="default"/>
+      </w:rPr>
+    </w:lvl>
+    <w:lvl w:ilvl="4" w:tplc="0C000003" w:tentative="1">
+      <w:start w:val="1"/>
+      <w:numFmt w:val="bullet"/>
+      <w:lvlText w:val="o"/>
+      <w:lvlJc w:val="left"/>
+      <w:pPr>
+        <w:ind w:left="3600" w:hanging="360"/>
+      </w:pPr>
+      <w:rPr>
+        <w:rFonts w:ascii="Courier New" w:hAnsi="Courier New" w:cs="Courier New" w:hint="default"/>
+      </w:rPr>
+    </w:lvl>
+    <w:lvl w:ilvl="5" w:tplc="0C000005" w:tentative="1">
+      <w:start w:val="1"/>
+      <w:numFmt w:val="bullet"/>
+      <w:lvlText w:val=""/>
+      <w:lvlJc w:val="left"/>
+      <w:pPr>
+        <w:ind w:left="4320" w:hanging="360"/>
+      </w:pPr>
+      <w:rPr>
+        <w:rFonts w:ascii="Wingdings" w:hAnsi="Wingdings" w:hint="default"/>
+      </w:rPr>
+    </w:lvl>
+    <w:lvl w:ilvl="6" w:tplc="0C000001" w:tentative="1">
+      <w:start w:val="1"/>
+      <w:numFmt w:val="bullet"/>
+      <w:lvlText w:val=""/>
+      <w:lvlJc w:val="left"/>
+      <w:pPr>
+        <w:ind w:left="5040" w:hanging="360"/>
+      </w:pPr>
+      <w:rPr>
+        <w:rFonts w:ascii="Symbol" w:hAnsi="Symbol" w:hint="default"/>
+      </w:rPr>
+    </w:lvl>
+    <w:lvl w:ilvl="7" w:tplc="0C000003" w:tentative="1">
+      <w:start w:val="1"/>
+      <w:numFmt w:val="bullet"/>
+      <w:lvlText w:val="o"/>
+      <w:lvlJc w:val="left"/>
+      <w:pPr>
+        <w:ind w:left="5760" w:hanging="360"/>
+      </w:pPr>
+      <w:rPr>
+        <w:rFonts w:ascii="Courier New" w:hAnsi="Courier New" w:cs="Courier New" w:hint="default"/>
+      </w:rPr>
+    </w:lvl>
+    <w:lvl w:ilvl="8" w:tplc="0C000005" w:tentative="1">
+      <w:start w:val="1"/>
+      <w:numFmt w:val="bullet"/>
+      <w:lvlText w:val=""/>
+      <w:lvlJc w:val="left"/>
+      <w:pPr>
+        <w:ind w:left="6480" w:hanging="360"/>
+      </w:pPr>
+      <w:rPr>
+        <w:rFonts w:ascii="Wingdings" w:hAnsi="Wingdings" w:hint="default"/>
+      </w:rPr>
+    </w:lvl>
+  </w:abstractNum>
+  <w:abstractNum w:abstractNumId="6" w15:restartNumberingAfterBreak="0">
+    <w:nsid w:val="48ED6D51"/>
+    <w:multiLevelType w:val="hybridMultilevel"/>
+    <w:tmpl w:val="5720C370"/>
+    <w:lvl w:ilvl="0" w:tplc="0C000001">
+      <w:start w:val="1"/>
+      <w:numFmt w:val="bullet"/>
+      <w:lvlText w:val=""/>
+      <w:lvlJc w:val="left"/>
+      <w:pPr>
+        <w:ind w:left="720" w:hanging="360"/>
+      </w:pPr>
+      <w:rPr>
+        <w:rFonts w:ascii="Symbol" w:hAnsi="Symbol" w:hint="default"/>
+      </w:rPr>
+    </w:lvl>
+    <w:lvl w:ilvl="1" w:tplc="0C000003" w:tentative="1">
+      <w:start w:val="1"/>
+      <w:numFmt w:val="bullet"/>
+      <w:lvlText w:val="o"/>
+      <w:lvlJc w:val="left"/>
+      <w:pPr>
+        <w:ind w:left="1440" w:hanging="360"/>
+      </w:pPr>
+      <w:rPr>
+        <w:rFonts w:ascii="Courier New" w:hAnsi="Courier New" w:cs="Courier New" w:hint="default"/>
+      </w:rPr>
+    </w:lvl>
+    <w:lvl w:ilvl="2" w:tplc="0C000005" w:tentative="1">
+      <w:start w:val="1"/>
+      <w:numFmt w:val="bullet"/>
+      <w:lvlText w:val=""/>
+      <w:lvlJc w:val="left"/>
+      <w:pPr>
+        <w:ind w:left="2160" w:hanging="360"/>
+      </w:pPr>
+      <w:rPr>
+        <w:rFonts w:ascii="Wingdings" w:hAnsi="Wingdings" w:hint="default"/>
+      </w:rPr>
+    </w:lvl>
+    <w:lvl w:ilvl="3" w:tplc="0C000001" w:tentative="1">
+      <w:start w:val="1"/>
+      <w:numFmt w:val="bullet"/>
+      <w:lvlText w:val=""/>
+      <w:lvlJc w:val="left"/>
+      <w:pPr>
+        <w:ind w:left="2880" w:hanging="360"/>
+      </w:pPr>
+      <w:rPr>
+        <w:rFonts w:ascii="Symbol" w:hAnsi="Symbol" w:hint="default"/>
+      </w:rPr>
+    </w:lvl>
+    <w:lvl w:ilvl="4" w:tplc="0C000003" w:tentative="1">
+      <w:start w:val="1"/>
+      <w:numFmt w:val="bullet"/>
+      <w:lvlText w:val="o"/>
+      <w:lvlJc w:val="left"/>
+      <w:pPr>
+        <w:ind w:left="3600" w:hanging="360"/>
+      </w:pPr>
+      <w:rPr>
+        <w:rFonts w:ascii="Courier New" w:hAnsi="Courier New" w:cs="Courier New" w:hint="default"/>
+      </w:rPr>
+    </w:lvl>
+    <w:lvl w:ilvl="5" w:tplc="0C000005" w:tentative="1">
+      <w:start w:val="1"/>
+      <w:numFmt w:val="bullet"/>
+      <w:lvlText w:val=""/>
+      <w:lvlJc w:val="left"/>
+      <w:pPr>
+        <w:ind w:left="4320" w:hanging="360"/>
+      </w:pPr>
+      <w:rPr>
+        <w:rFonts w:ascii="Wingdings" w:hAnsi="Wingdings" w:hint="default"/>
+      </w:rPr>
+    </w:lvl>
+    <w:lvl w:ilvl="6" w:tplc="0C000001" w:tentative="1">
+      <w:start w:val="1"/>
+      <w:numFmt w:val="bullet"/>
+      <w:lvlText w:val=""/>
+      <w:lvlJc w:val="left"/>
+      <w:pPr>
+        <w:ind w:left="5040" w:hanging="360"/>
+      </w:pPr>
+      <w:rPr>
+        <w:rFonts w:ascii="Symbol" w:hAnsi="Symbol" w:hint="default"/>
+      </w:rPr>
+    </w:lvl>
+    <w:lvl w:ilvl="7" w:tplc="0C000003" w:tentative="1">
+      <w:start w:val="1"/>
+      <w:numFmt w:val="bullet"/>
+      <w:lvlText w:val="o"/>
+      <w:lvlJc w:val="left"/>
+      <w:pPr>
+        <w:ind w:left="5760" w:hanging="360"/>
+      </w:pPr>
+      <w:rPr>
+        <w:rFonts w:ascii="Courier New" w:hAnsi="Courier New" w:cs="Courier New" w:hint="default"/>
+      </w:rPr>
+    </w:lvl>
+    <w:lvl w:ilvl="8" w:tplc="0C000005" w:tentative="1">
+      <w:start w:val="1"/>
+      <w:numFmt w:val="bullet"/>
+      <w:lvlText w:val=""/>
+      <w:lvlJc w:val="left"/>
+      <w:pPr>
+        <w:ind w:left="6480" w:hanging="360"/>
+      </w:pPr>
+      <w:rPr>
+        <w:rFonts w:ascii="Wingdings" w:hAnsi="Wingdings" w:hint="default"/>
+      </w:rPr>
+    </w:lvl>
+  </w:abstractNum>
+  <w:abstractNum w:abstractNumId="7" w15:restartNumberingAfterBreak="0">
+    <w:nsid w:val="79A15A12"/>
+    <w:multiLevelType w:val="multilevel"/>
+    <w:tmpl w:val="5F384744"/>
+    <w:lvl w:ilvl="0">
+      <w:start w:val="1"/>
+      <w:numFmt w:val="decimal"/>
+      <w:lvlText w:val="%1"/>
+      <w:lvlJc w:val="left"/>
+      <w:pPr>
+        <w:ind w:left="420" w:hanging="420"/>
+      </w:pPr>
+      <w:rPr>
+        <w:rFonts w:hint="default"/>
+      </w:rPr>
+    </w:lvl>
+    <w:lvl w:ilvl="1">
+      <w:start w:val="1"/>
+      <w:numFmt w:val="decimal"/>
+      <w:lvlText w:val="%1.%2"/>
+      <w:lvlJc w:val="left"/>
+      <w:pPr>
+        <w:ind w:left="420" w:hanging="420"/>
+      </w:pPr>
+      <w:rPr>
+        <w:rFonts w:hint="default"/>
+      </w:rPr>
+    </w:lvl>
+    <w:lvl w:ilvl="2">
+      <w:start w:val="1"/>
+      <w:numFmt w:val="decimal"/>
+      <w:lvlText w:val="%1.%2.%3"/>
+      <w:lvlJc w:val="left"/>
+      <w:pPr>
+        <w:ind w:left="720" w:hanging="720"/>
+      </w:pPr>
+      <w:rPr>
+        <w:rFonts w:hint="default"/>
+      </w:rPr>
+    </w:lvl>
+    <w:lvl w:ilvl="3">
+      <w:start w:val="1"/>
+      <w:numFmt w:val="decimal"/>
+      <w:lvlText w:val="%1.%2.%3.%4"/>
+      <w:lvlJc w:val="left"/>
+      <w:pPr>
+        <w:ind w:left="1080" w:hanging="1080"/>
+      </w:pPr>
+      <w:rPr>
+        <w:rFonts w:hint="default"/>
+      </w:rPr>
+    </w:lvl>
+    <w:lvl w:ilvl="4">
+      <w:start w:val="1"/>
+      <w:numFmt w:val="decimal"/>
+      <w:lvlText w:val="%1.%2.%3.%4.%5"/>
+      <w:lvlJc w:val="left"/>
+      <w:pPr>
+        <w:ind w:left="1080" w:hanging="1080"/>
+      </w:pPr>
+      <w:rPr>
+        <w:rFonts w:hint="default"/>
+      </w:rPr>
+    </w:lvl>
+    <w:lvl w:ilvl="5">
+      <w:start w:val="1"/>
+      <w:numFmt w:val="decimal"/>
+      <w:lvlText w:val="%1.%2.%3.%4.%5.%6"/>
+      <w:lvlJc w:val="left"/>
+      <w:pPr>
+        <w:ind w:left="1440" w:hanging="1440"/>
+      </w:pPr>
+      <w:rPr>
+        <w:rFonts w:hint="default"/>
+      </w:rPr>
+    </w:lvl>
+    <w:lvl w:ilvl="6">
+      <w:start w:val="1"/>
+      <w:numFmt w:val="decimal"/>
+      <w:lvlText w:val="%1.%2.%3.%4.%5.%6.%7"/>
+      <w:lvlJc w:val="left"/>
+      <w:pPr>
+        <w:ind w:left="1440" w:hanging="1440"/>
+      </w:pPr>
+      <w:rPr>
+        <w:rFonts w:hint="default"/>
+      </w:rPr>
+    </w:lvl>
+    <w:lvl w:ilvl="7">
+      <w:start w:val="1"/>
+      <w:numFmt w:val="decimal"/>
+      <w:lvlText w:val="%1.%2.%3.%4.%5.%6.%7.%8"/>
+      <w:lvlJc w:val="left"/>
+      <w:pPr>
+        <w:ind w:left="1800" w:hanging="1800"/>
+      </w:pPr>
+      <w:rPr>
+        <w:rFonts w:hint="default"/>
+      </w:rPr>
+    </w:lvl>
+    <w:lvl w:ilvl="8">
+      <w:start w:val="1"/>
+      <w:numFmt w:val="decimal"/>
+      <w:lvlText w:val="%1.%2.%3.%4.%5.%6.%7.%8.%9"/>
+      <w:lvlJc w:val="left"/>
+      <w:pPr>
+        <w:ind w:left="2160" w:hanging="2160"/>
+      </w:pPr>
+      <w:rPr>
+        <w:rFonts w:hint="default"/>
+      </w:rPr>
+    </w:lvl>
+  </w:abstractNum>
+  <w:num w:numId="1" w16cid:durableId="1068771065">
+    <w:abstractNumId w:val="7"/>
+  </w:num>
+  <w:num w:numId="2" w16cid:durableId="597564852">
+    <w:abstractNumId w:val="5"/>
+  </w:num>
+  <w:num w:numId="3" w16cid:durableId="1304625533">
+    <w:abstractNumId w:val="6"/>
+  </w:num>
+  <w:num w:numId="4" w16cid:durableId="1789859635">
+    <w:abstractNumId w:val="4"/>
+  </w:num>
+  <w:num w:numId="5" w16cid:durableId="1726291106">
+    <w:abstractNumId w:val="2"/>
+  </w:num>
+  <w:num w:numId="6" w16cid:durableId="2113622518">
+    <w:abstractNumId w:val="1"/>
+  </w:num>
+  <w:num w:numId="7" w16cid:durableId="1198736218">
+    <w:abstractNumId w:val="3"/>
+  </w:num>
+  <w:num w:numId="8" w16cid:durableId="1326392715">
+    <w:abstractNumId w:val="0"/>
+  </w:num>
+</w:numbering>
 </file>
 
 <file path=word/styles.xml><?xml version="1.0" encoding="utf-8"?>
@@ -117,7 +2254,7 @@
     <w:lsdException w:name="Closing" w:semiHidden="1" w:unhideWhenUsed="1"/>
     <w:lsdException w:name="Signature" w:semiHidden="1" w:unhideWhenUsed="1"/>
     <w:lsdException w:name="Default Paragraph Font" w:semiHidden="1" w:uiPriority="1" w:unhideWhenUsed="1"/>
-    <w:lsdException w:name="Body Text" w:semiHidden="1" w:unhideWhenUsed="1"/>
+    <w:lsdException w:name="Body Text" w:semiHidden="1" w:uiPriority="1" w:unhideWhenUsed="1" w:qFormat="1"/>
     <w:lsdException w:name="Body Text Indent" w:semiHidden="1" w:unhideWhenUsed="1"/>
     <w:lsdException w:name="List Continue" w:semiHidden="1" w:unhideWhenUsed="1"/>
     <w:lsdException w:name="List Continue 2" w:semiHidden="1" w:unhideWhenUsed="1"/>
@@ -431,11 +2568,63 @@
   <w:style w:type="paragraph" w:default="1" w:styleId="Normal">
     <w:name w:val="Normal"/>
     <w:qFormat/>
+    <w:rsid w:val="003077D8"/>
+    <w:pPr>
+      <w:spacing w:after="0"/>
+      <w:jc w:val="both"/>
+    </w:pPr>
+    <w:rPr>
+      <w:rFonts w:ascii="Times New Roman" w:hAnsi="Times New Roman"/>
+      <w:color w:val="000000" w:themeColor="text1"/>
+      <w:sz w:val="24"/>
+    </w:rPr>
+  </w:style>
+  <w:style w:type="paragraph" w:styleId="Heading1">
+    <w:name w:val="heading 1"/>
+    <w:basedOn w:val="Normal"/>
+    <w:next w:val="Normal"/>
+    <w:link w:val="Heading1Char"/>
+    <w:uiPriority w:val="9"/>
+    <w:qFormat/>
+    <w:rsid w:val="00504686"/>
+    <w:pPr>
+      <w:keepNext/>
+      <w:keepLines/>
+      <w:spacing w:before="360" w:after="120"/>
+      <w:jc w:val="center"/>
+      <w:outlineLvl w:val="0"/>
+    </w:pPr>
+    <w:rPr>
+      <w:rFonts w:eastAsiaTheme="majorEastAsia" w:cstheme="majorBidi"/>
+      <w:b/>
+      <w:sz w:val="28"/>
+      <w:szCs w:val="32"/>
+    </w:rPr>
+  </w:style>
+  <w:style w:type="paragraph" w:styleId="Heading2">
+    <w:name w:val="heading 2"/>
+    <w:basedOn w:val="Normal"/>
+    <w:next w:val="Normal"/>
+    <w:link w:val="Heading2Char"/>
+    <w:uiPriority w:val="9"/>
+    <w:unhideWhenUsed/>
+    <w:qFormat/>
+    <w:rsid w:val="00401828"/>
+    <w:pPr>
+      <w:keepNext/>
+      <w:keepLines/>
+      <w:spacing w:before="40"/>
+      <w:outlineLvl w:val="1"/>
+    </w:pPr>
+    <w:rPr>
+      <w:rFonts w:eastAsiaTheme="majorEastAsia" w:cstheme="majorBidi"/>
+      <w:b/>
+      <w:szCs w:val="26"/>
+    </w:rPr>
   </w:style>
   <w:style w:type="character" w:default="1" w:styleId="DefaultParagraphFont">
     <w:name w:val="Default Paragraph Font"/>
     <w:uiPriority w:val="1"/>
-    <w:semiHidden/>
     <w:unhideWhenUsed/>
   </w:style>
   <w:style w:type="table" w:default="1" w:styleId="TableNormal">
@@ -458,6 +2647,219 @@
     <w:uiPriority w:val="99"/>
     <w:semiHidden/>
     <w:unhideWhenUsed/>
+  </w:style>
+  <w:style w:type="character" w:customStyle="1" w:styleId="Heading1Char">
+    <w:name w:val="Heading 1 Char"/>
+    <w:basedOn w:val="DefaultParagraphFont"/>
+    <w:link w:val="Heading1"/>
+    <w:uiPriority w:val="9"/>
+    <w:rsid w:val="00504686"/>
+    <w:rPr>
+      <w:rFonts w:ascii="Times New Roman" w:eastAsiaTheme="majorEastAsia" w:hAnsi="Times New Roman" w:cstheme="majorBidi"/>
+      <w:b/>
+      <w:color w:val="000000" w:themeColor="text1"/>
+      <w:sz w:val="28"/>
+      <w:szCs w:val="32"/>
+    </w:rPr>
+  </w:style>
+  <w:style w:type="paragraph" w:styleId="TOCHeading">
+    <w:name w:val="TOC Heading"/>
+    <w:basedOn w:val="Heading1"/>
+    <w:next w:val="Normal"/>
+    <w:uiPriority w:val="39"/>
+    <w:unhideWhenUsed/>
+    <w:qFormat/>
+    <w:rsid w:val="001D130D"/>
+    <w:pPr>
+      <w:spacing w:before="240" w:after="0"/>
+      <w:jc w:val="left"/>
+      <w:outlineLvl w:val="9"/>
+    </w:pPr>
+    <w:rPr>
+      <w:rFonts w:asciiTheme="majorHAnsi" w:hAnsiTheme="majorHAnsi"/>
+      <w:color w:val="0F4761" w:themeColor="accent1" w:themeShade="BF"/>
+      <w:kern w:val="0"/>
+      <w:sz w:val="32"/>
+      <w14:ligatures w14:val="none"/>
+    </w:rPr>
+  </w:style>
+  <w:style w:type="paragraph" w:styleId="TOC1">
+    <w:name w:val="toc 1"/>
+    <w:basedOn w:val="Normal"/>
+    <w:next w:val="Normal"/>
+    <w:autoRedefine/>
+    <w:uiPriority w:val="39"/>
+    <w:unhideWhenUsed/>
+    <w:rsid w:val="001D130D"/>
+    <w:pPr>
+      <w:spacing w:after="100"/>
+    </w:pPr>
+  </w:style>
+  <w:style w:type="character" w:styleId="Hyperlink">
+    <w:name w:val="Hyperlink"/>
+    <w:basedOn w:val="DefaultParagraphFont"/>
+    <w:uiPriority w:val="99"/>
+    <w:unhideWhenUsed/>
+    <w:rsid w:val="001D130D"/>
+    <w:rPr>
+      <w:color w:val="467886" w:themeColor="hyperlink"/>
+      <w:u w:val="single"/>
+    </w:rPr>
+  </w:style>
+  <w:style w:type="character" w:customStyle="1" w:styleId="Heading2Char">
+    <w:name w:val="Heading 2 Char"/>
+    <w:basedOn w:val="DefaultParagraphFont"/>
+    <w:link w:val="Heading2"/>
+    <w:uiPriority w:val="9"/>
+    <w:rsid w:val="00401828"/>
+    <w:rPr>
+      <w:rFonts w:ascii="Times New Roman" w:eastAsiaTheme="majorEastAsia" w:hAnsi="Times New Roman" w:cstheme="majorBidi"/>
+      <w:b/>
+      <w:color w:val="000000" w:themeColor="text1"/>
+      <w:sz w:val="24"/>
+      <w:szCs w:val="26"/>
+    </w:rPr>
+  </w:style>
+  <w:style w:type="paragraph" w:customStyle="1" w:styleId="ChapertHeading">
+    <w:name w:val="Chapert Heading"/>
+    <w:basedOn w:val="Heading1"/>
+    <w:link w:val="ChapertHeadingChar"/>
+    <w:qFormat/>
+    <w:rsid w:val="00EB3EAD"/>
+    <w:pPr>
+      <w:spacing w:before="0" w:after="0"/>
+    </w:pPr>
+    <w:rPr>
+      <w:sz w:val="32"/>
+    </w:rPr>
+  </w:style>
+  <w:style w:type="character" w:customStyle="1" w:styleId="ChapertHeadingChar">
+    <w:name w:val="Chapert Heading Char"/>
+    <w:basedOn w:val="Heading1Char"/>
+    <w:link w:val="ChapertHeading"/>
+    <w:rsid w:val="00EB3EAD"/>
+    <w:rPr>
+      <w:rFonts w:ascii="Times New Roman" w:eastAsiaTheme="majorEastAsia" w:hAnsi="Times New Roman" w:cstheme="majorBidi"/>
+      <w:b/>
+      <w:color w:val="000000" w:themeColor="text1"/>
+      <w:sz w:val="32"/>
+      <w:szCs w:val="32"/>
+    </w:rPr>
+  </w:style>
+  <w:style w:type="paragraph" w:customStyle="1" w:styleId="11SectionHeading">
+    <w:name w:val="1.1 Section Heading"/>
+    <w:basedOn w:val="Heading2"/>
+    <w:link w:val="11SectionHeadingChar"/>
+    <w:qFormat/>
+    <w:rsid w:val="00EB3EAD"/>
+    <w:rPr>
+      <w:sz w:val="28"/>
+    </w:rPr>
+  </w:style>
+  <w:style w:type="character" w:customStyle="1" w:styleId="11SectionHeadingChar">
+    <w:name w:val="1.1 Section Heading Char"/>
+    <w:basedOn w:val="Heading2Char"/>
+    <w:link w:val="11SectionHeading"/>
+    <w:rsid w:val="00EB3EAD"/>
+    <w:rPr>
+      <w:rFonts w:ascii="Times New Roman" w:eastAsiaTheme="majorEastAsia" w:hAnsi="Times New Roman" w:cstheme="majorBidi"/>
+      <w:b/>
+      <w:color w:val="000000" w:themeColor="text1"/>
+      <w:sz w:val="28"/>
+      <w:szCs w:val="26"/>
+    </w:rPr>
+  </w:style>
+  <w:style w:type="paragraph" w:customStyle="1" w:styleId="Sub-SectionHeading">
+    <w:name w:val="Sub-Section Heading"/>
+    <w:basedOn w:val="11SectionHeading"/>
+    <w:link w:val="Sub-SectionHeadingChar"/>
+    <w:rsid w:val="00917C66"/>
+  </w:style>
+  <w:style w:type="character" w:customStyle="1" w:styleId="Sub-SectionHeadingChar">
+    <w:name w:val="Sub-Section Heading Char"/>
+    <w:basedOn w:val="11SectionHeadingChar"/>
+    <w:link w:val="Sub-SectionHeading"/>
+    <w:rsid w:val="00917C66"/>
+    <w:rPr>
+      <w:rFonts w:ascii="Times New Roman" w:eastAsiaTheme="majorEastAsia" w:hAnsi="Times New Roman" w:cstheme="majorBidi"/>
+      <w:b/>
+      <w:color w:val="000000" w:themeColor="text1"/>
+      <w:sz w:val="28"/>
+      <w:szCs w:val="26"/>
+    </w:rPr>
+  </w:style>
+  <w:style w:type="paragraph" w:customStyle="1" w:styleId="111Sub-SectionHeading">
+    <w:name w:val="1.1.1 Sub-Section Heading"/>
+    <w:basedOn w:val="Sub-SectionHeading"/>
+    <w:link w:val="111Sub-SectionHeadingChar"/>
+    <w:qFormat/>
+    <w:rsid w:val="00EB3EAD"/>
+    <w:pPr>
+      <w:spacing w:before="0"/>
+    </w:pPr>
+    <w:rPr>
+      <w:sz w:val="24"/>
+    </w:rPr>
+  </w:style>
+  <w:style w:type="character" w:customStyle="1" w:styleId="111Sub-SectionHeadingChar">
+    <w:name w:val="1.1.1 Sub-Section Heading Char"/>
+    <w:basedOn w:val="Sub-SectionHeadingChar"/>
+    <w:link w:val="111Sub-SectionHeading"/>
+    <w:rsid w:val="00EB3EAD"/>
+    <w:rPr>
+      <w:rFonts w:ascii="Times New Roman" w:eastAsiaTheme="majorEastAsia" w:hAnsi="Times New Roman" w:cstheme="majorBidi"/>
+      <w:b/>
+      <w:color w:val="000000" w:themeColor="text1"/>
+      <w:sz w:val="24"/>
+      <w:szCs w:val="26"/>
+    </w:rPr>
+  </w:style>
+  <w:style w:type="paragraph" w:styleId="ListParagraph">
+    <w:name w:val="List Paragraph"/>
+    <w:basedOn w:val="Normal"/>
+    <w:uiPriority w:val="34"/>
+    <w:qFormat/>
+    <w:rsid w:val="005B78F8"/>
+    <w:pPr>
+      <w:ind w:left="720"/>
+      <w:contextualSpacing/>
+    </w:pPr>
+  </w:style>
+  <w:style w:type="paragraph" w:styleId="BodyText">
+    <w:name w:val="Body Text"/>
+    <w:basedOn w:val="Normal"/>
+    <w:link w:val="BodyTextChar"/>
+    <w:uiPriority w:val="1"/>
+    <w:qFormat/>
+    <w:rsid w:val="006C369E"/>
+    <w:pPr>
+      <w:widowControl w:val="0"/>
+      <w:autoSpaceDE w:val="0"/>
+      <w:autoSpaceDN w:val="0"/>
+      <w:spacing w:line="240" w:lineRule="auto"/>
+      <w:jc w:val="left"/>
+    </w:pPr>
+    <w:rPr>
+      <w:rFonts w:eastAsia="Times New Roman" w:cs="Times New Roman"/>
+      <w:color w:val="auto"/>
+      <w:kern w:val="0"/>
+      <w:szCs w:val="24"/>
+      <w14:ligatures w14:val="none"/>
+    </w:rPr>
+  </w:style>
+  <w:style w:type="character" w:customStyle="1" w:styleId="BodyTextChar">
+    <w:name w:val="Body Text Char"/>
+    <w:basedOn w:val="DefaultParagraphFont"/>
+    <w:link w:val="BodyText"/>
+    <w:uiPriority w:val="1"/>
+    <w:rsid w:val="006C369E"/>
+    <w:rPr>
+      <w:rFonts w:ascii="Times New Roman" w:eastAsia="Times New Roman" w:hAnsi="Times New Roman" w:cs="Times New Roman"/>
+      <w:kern w:val="0"/>
+      <w:sz w:val="24"/>
+      <w:szCs w:val="24"/>
+      <w14:ligatures w14:val="none"/>
+    </w:rPr>
   </w:style>
 </w:styles>
 </file>

</xml_diff>